<commit_message>
lab1 changed + lab2_gauss report
</commit_message>
<xml_diff>
--- a/tasks and reports/21-ВМз-4_Халеев_АА_Лаб1(Выч.Мат.).docx
+++ b/tasks and reports/21-ВМз-4_Халеев_АА_Лаб1(Выч.Мат.).docx
@@ -500,79 +500,45 @@
           <w:color w:val="7F7F7F"/>
           <w:sz w:val="20"/>
         </w:rPr>
-        <w:t xml:space="preserve">     (</w:t>
-      </w:r>
-      <w:proofErr w:type="gramStart"/>
+        <w:t xml:space="preserve">     (подпись)</w:t>
+      </w:r>
+      <w:r>
+        <w:rPr>
+          <w:rFonts w:ascii="Times New Roman" w:eastAsia="Times New Roman" w:hAnsi="Times New Roman" w:cs="Times New Roman"/>
+          <w:sz w:val="28"/>
+        </w:rPr>
+        <w:t xml:space="preserve">  </w:t>
+      </w:r>
+      <w:r>
+        <w:rPr>
+          <w:rFonts w:ascii="Times New Roman" w:eastAsia="Times New Roman" w:hAnsi="Times New Roman" w:cs="Times New Roman"/>
+          <w:sz w:val="28"/>
+        </w:rPr>
+        <w:tab/>
+        <w:t xml:space="preserve"> </w:t>
+      </w:r>
+      <w:r>
+        <w:rPr>
+          <w:rFonts w:ascii="Times New Roman" w:eastAsia="Times New Roman" w:hAnsi="Times New Roman" w:cs="Times New Roman"/>
+          <w:sz w:val="28"/>
+        </w:rPr>
+        <w:tab/>
+        <w:t xml:space="preserve">  </w:t>
+      </w:r>
+      <w:r>
+        <w:rPr>
+          <w:rFonts w:ascii="Times New Roman" w:eastAsia="Times New Roman" w:hAnsi="Times New Roman" w:cs="Times New Roman"/>
+          <w:sz w:val="28"/>
+        </w:rPr>
+        <w:tab/>
+      </w:r>
       <w:r>
         <w:rPr>
           <w:rFonts w:ascii="Times New Roman" w:eastAsia="Times New Roman" w:hAnsi="Times New Roman" w:cs="Times New Roman"/>
           <w:color w:val="7F7F7F"/>
           <w:sz w:val="20"/>
         </w:rPr>
-        <w:t>подпись)</w:t>
-      </w:r>
-      <w:r>
-        <w:rPr>
-          <w:rFonts w:ascii="Times New Roman" w:eastAsia="Times New Roman" w:hAnsi="Times New Roman" w:cs="Times New Roman"/>
-          <w:sz w:val="28"/>
-        </w:rPr>
-        <w:t xml:space="preserve">  </w:t>
-      </w:r>
-      <w:r>
-        <w:rPr>
-          <w:rFonts w:ascii="Times New Roman" w:eastAsia="Times New Roman" w:hAnsi="Times New Roman" w:cs="Times New Roman"/>
-          <w:sz w:val="28"/>
-        </w:rPr>
-        <w:tab/>
-      </w:r>
-      <w:proofErr w:type="gramEnd"/>
-      <w:r>
-        <w:rPr>
-          <w:rFonts w:ascii="Times New Roman" w:eastAsia="Times New Roman" w:hAnsi="Times New Roman" w:cs="Times New Roman"/>
-          <w:sz w:val="28"/>
-        </w:rPr>
-        <w:t xml:space="preserve"> </w:t>
-      </w:r>
-      <w:r>
-        <w:rPr>
-          <w:rFonts w:ascii="Times New Roman" w:eastAsia="Times New Roman" w:hAnsi="Times New Roman" w:cs="Times New Roman"/>
-          <w:sz w:val="28"/>
-        </w:rPr>
-        <w:tab/>
-        <w:t xml:space="preserve">  </w:t>
-      </w:r>
-      <w:r>
-        <w:rPr>
-          <w:rFonts w:ascii="Times New Roman" w:eastAsia="Times New Roman" w:hAnsi="Times New Roman" w:cs="Times New Roman"/>
-          <w:sz w:val="28"/>
-        </w:rPr>
-        <w:tab/>
-      </w:r>
-      <w:r>
-        <w:rPr>
-          <w:rFonts w:ascii="Times New Roman" w:eastAsia="Times New Roman" w:hAnsi="Times New Roman" w:cs="Times New Roman"/>
-          <w:color w:val="7F7F7F"/>
-          <w:sz w:val="20"/>
-        </w:rPr>
-        <w:t xml:space="preserve">(фамилия, </w:t>
-      </w:r>
-      <w:proofErr w:type="spellStart"/>
-      <w:r>
-        <w:rPr>
-          <w:rFonts w:ascii="Times New Roman" w:eastAsia="Times New Roman" w:hAnsi="Times New Roman" w:cs="Times New Roman"/>
-          <w:color w:val="7F7F7F"/>
-          <w:sz w:val="20"/>
-        </w:rPr>
-        <w:t>и.,о</w:t>
-      </w:r>
-      <w:proofErr w:type="spellEnd"/>
-      <w:r>
-        <w:rPr>
-          <w:rFonts w:ascii="Times New Roman" w:eastAsia="Times New Roman" w:hAnsi="Times New Roman" w:cs="Times New Roman"/>
-          <w:color w:val="7F7F7F"/>
-          <w:sz w:val="20"/>
-        </w:rPr>
-        <w:t>.)</w:t>
+        <w:t>(фамилия, и.,о.)</w:t>
       </w:r>
       <w:r>
         <w:rPr>
@@ -730,35 +696,7 @@
           <w:sz w:val="20"/>
         </w:rPr>
         <w:tab/>
-        <w:t xml:space="preserve">(фамилия, </w:t>
-      </w:r>
-      <w:proofErr w:type="spellStart"/>
-      <w:proofErr w:type="gramStart"/>
-      <w:r>
-        <w:rPr>
-          <w:rFonts w:ascii="Times New Roman" w:eastAsia="Times New Roman" w:hAnsi="Times New Roman" w:cs="Times New Roman"/>
-          <w:color w:val="7F7F7F"/>
-          <w:sz w:val="20"/>
-        </w:rPr>
-        <w:t>и.,о</w:t>
-      </w:r>
-      <w:proofErr w:type="spellEnd"/>
-      <w:r>
-        <w:rPr>
-          <w:rFonts w:ascii="Times New Roman" w:eastAsia="Times New Roman" w:hAnsi="Times New Roman" w:cs="Times New Roman"/>
-          <w:color w:val="7F7F7F"/>
-          <w:sz w:val="20"/>
-        </w:rPr>
-        <w:t>.</w:t>
-      </w:r>
-      <w:proofErr w:type="gramEnd"/>
-      <w:r>
-        <w:rPr>
-          <w:rFonts w:ascii="Times New Roman" w:eastAsia="Times New Roman" w:hAnsi="Times New Roman" w:cs="Times New Roman"/>
-          <w:color w:val="7F7F7F"/>
-          <w:sz w:val="20"/>
-        </w:rPr>
-        <w:t xml:space="preserve">) </w:t>
+        <w:t xml:space="preserve">(фамилия, и.,о.) </w:t>
       </w:r>
       <w:r>
         <w:rPr>
@@ -1273,7 +1211,6 @@
         </w:rPr>
         <w:t xml:space="preserve">ешить нелинейное уравнение с одним неизвестным с использованием </w:t>
       </w:r>
-      <w:proofErr w:type="gramStart"/>
       <w:r>
         <w:rPr>
           <w:rFonts w:ascii="Times New Roman" w:hAnsi="Times New Roman" w:cs="Times New Roman"/>
@@ -1288,16 +1225,7 @@
           <w:sz w:val="28"/>
           <w:szCs w:val="28"/>
         </w:rPr>
-        <w:t xml:space="preserve"> методов</w:t>
-      </w:r>
-      <w:proofErr w:type="gramEnd"/>
-      <w:r>
-        <w:rPr>
-          <w:rFonts w:ascii="Times New Roman" w:hAnsi="Times New Roman" w:cs="Times New Roman"/>
-          <w:sz w:val="28"/>
-          <w:szCs w:val="28"/>
-        </w:rPr>
-        <w:t xml:space="preserve"> (метод половинного деления, метод Ньютона, метод простой итерации). Задание по вариантам. </w:t>
+        <w:t xml:space="preserve"> методов (метод половинного деления, метод Ньютона, метод простой итерации). Задание по вариантам. </w:t>
       </w:r>
       <w:r>
         <w:rPr>
@@ -1710,51 +1638,7 @@
           <w:szCs w:val="24"/>
           <w:lang w:eastAsia="ru-RU"/>
         </w:rPr>
-        <w:t xml:space="preserve">Дано уравнение f (x) = </w:t>
-      </w:r>
-      <w:proofErr w:type="gramStart"/>
-      <w:r>
-        <w:rPr>
-          <w:rFonts w:ascii="TimesNewRomanPSMT" w:eastAsia="Times New Roman" w:hAnsi="TimesNewRomanPSMT" w:cs="Times New Roman"/>
-          <w:color w:val="000000"/>
-          <w:sz w:val="24"/>
-          <w:szCs w:val="24"/>
-          <w:lang w:eastAsia="ru-RU"/>
-        </w:rPr>
-        <w:t>0 .</w:t>
-      </w:r>
-      <w:proofErr w:type="gramEnd"/>
-      <w:r>
-        <w:rPr>
-          <w:rFonts w:ascii="TimesNewRomanPSMT" w:eastAsia="Times New Roman" w:hAnsi="TimesNewRomanPSMT" w:cs="Times New Roman"/>
-          <w:color w:val="000000"/>
-          <w:sz w:val="24"/>
-          <w:szCs w:val="24"/>
-          <w:lang w:eastAsia="ru-RU"/>
-        </w:rPr>
-        <w:t xml:space="preserve"> Задан интервал поиска [x0, x1]. Требуется найти интервал [a, </w:t>
-      </w:r>
-      <w:proofErr w:type="gramStart"/>
-      <w:r>
-        <w:rPr>
-          <w:rFonts w:ascii="TimesNewRomanPSMT" w:eastAsia="Times New Roman" w:hAnsi="TimesNewRomanPSMT" w:cs="Times New Roman"/>
-          <w:color w:val="000000"/>
-          <w:sz w:val="24"/>
-          <w:szCs w:val="24"/>
-          <w:lang w:eastAsia="ru-RU"/>
-        </w:rPr>
-        <w:t xml:space="preserve">b]   </w:t>
-      </w:r>
-      <w:proofErr w:type="gramEnd"/>
-      <w:r>
-        <w:rPr>
-          <w:rFonts w:ascii="TimesNewRomanPSMT" w:eastAsia="Times New Roman" w:hAnsi="TimesNewRomanPSMT" w:cs="Times New Roman"/>
-          <w:color w:val="000000"/>
-          <w:sz w:val="24"/>
-          <w:szCs w:val="24"/>
-          <w:lang w:eastAsia="ru-RU"/>
-        </w:rPr>
-        <w:t xml:space="preserve">  длиной h, содержащий первый корень уравнения, начиная с левой границы интервала поиска.</w:t>
+        <w:t>Дано уравнение f (x) = 0 . Задан интервал поиска [x0, x1]. Требуется найти интервал [a, b]     длиной h, содержащий первый корень уравнения, начиная с левой границы интервала поиска.</w:t>
       </w:r>
     </w:p>
     <w:p>
@@ -1816,31 +1700,7 @@
           <w:szCs w:val="24"/>
           <w:lang w:eastAsia="ru-RU"/>
         </w:rPr>
-        <w:t>1. Установить интервал [</w:t>
-      </w:r>
-      <w:proofErr w:type="spellStart"/>
-      <w:proofErr w:type="gramStart"/>
-      <w:r>
-        <w:rPr>
-          <w:rFonts w:ascii="TimesNewRomanPSMT" w:eastAsia="Times New Roman" w:hAnsi="TimesNewRomanPSMT" w:cs="Times New Roman"/>
-          <w:color w:val="000000"/>
-          <w:sz w:val="24"/>
-          <w:szCs w:val="24"/>
-          <w:lang w:eastAsia="ru-RU"/>
-        </w:rPr>
-        <w:t>a,b</w:t>
-      </w:r>
-      <w:proofErr w:type="spellEnd"/>
-      <w:proofErr w:type="gramEnd"/>
-      <w:r>
-        <w:rPr>
-          <w:rFonts w:ascii="TimesNewRomanPSMT" w:eastAsia="Times New Roman" w:hAnsi="TimesNewRomanPSMT" w:cs="Times New Roman"/>
-          <w:color w:val="000000"/>
-          <w:sz w:val="24"/>
-          <w:szCs w:val="24"/>
-          <w:lang w:eastAsia="ru-RU"/>
-        </w:rPr>
-        <w:t>] на начало интервала поиска (a=x0).</w:t>
+        <w:t>1. Установить интервал [a,b] на начало интервала поиска (a=x0).</w:t>
       </w:r>
     </w:p>
     <w:p>
@@ -1864,29 +1724,7 @@
           <w:szCs w:val="24"/>
           <w:lang w:eastAsia="ru-RU"/>
         </w:rPr>
-        <w:t>2. Определить координату точки b (b=</w:t>
-      </w:r>
-      <w:proofErr w:type="spellStart"/>
-      <w:r>
-        <w:rPr>
-          <w:rFonts w:ascii="TimesNewRomanPSMT" w:eastAsia="Times New Roman" w:hAnsi="TimesNewRomanPSMT" w:cs="Times New Roman"/>
-          <w:color w:val="000000"/>
-          <w:sz w:val="24"/>
-          <w:szCs w:val="24"/>
-          <w:lang w:eastAsia="ru-RU"/>
-        </w:rPr>
-        <w:t>a+h</w:t>
-      </w:r>
-      <w:proofErr w:type="spellEnd"/>
-      <w:r>
-        <w:rPr>
-          <w:rFonts w:ascii="TimesNewRomanPSMT" w:eastAsia="Times New Roman" w:hAnsi="TimesNewRomanPSMT" w:cs="Times New Roman"/>
-          <w:color w:val="000000"/>
-          <w:sz w:val="24"/>
-          <w:szCs w:val="24"/>
-          <w:lang w:eastAsia="ru-RU"/>
-        </w:rPr>
-        <w:t>), а также значения функции в точках a и b: F(a) и F(b).</w:t>
+        <w:t>2. Определить координату точки b (b=a+h), а также значения функции в точках a и b: F(a) и F(b).</w:t>
       </w:r>
     </w:p>
     <w:p>
@@ -1910,29 +1748,7 @@
           <w:szCs w:val="24"/>
           <w:lang w:eastAsia="ru-RU"/>
         </w:rPr>
-        <w:t>3. Проверить условие F(a)*F(b</w:t>
-      </w:r>
-      <w:proofErr w:type="gramStart"/>
-      <w:r>
-        <w:rPr>
-          <w:rFonts w:ascii="TimesNewRomanPSMT" w:eastAsia="Times New Roman" w:hAnsi="TimesNewRomanPSMT" w:cs="Times New Roman"/>
-          <w:color w:val="000000"/>
-          <w:sz w:val="24"/>
-          <w:szCs w:val="24"/>
-          <w:lang w:eastAsia="ru-RU"/>
-        </w:rPr>
-        <w:t>)&lt;</w:t>
-      </w:r>
-      <w:proofErr w:type="gramEnd"/>
-      <w:r>
-        <w:rPr>
-          <w:rFonts w:ascii="TimesNewRomanPSMT" w:eastAsia="Times New Roman" w:hAnsi="TimesNewRomanPSMT" w:cs="Times New Roman"/>
-          <w:color w:val="000000"/>
-          <w:sz w:val="24"/>
-          <w:szCs w:val="24"/>
-          <w:lang w:eastAsia="ru-RU"/>
-        </w:rPr>
-        <w:t xml:space="preserve">0. Если условие не выполнено </w:t>
+        <w:t xml:space="preserve">3. Проверить условие F(a)*F(b)&lt;0. Если условие не выполнено </w:t>
       </w:r>
       <w:r>
         <w:rPr>
@@ -5172,10 +4988,10 @@
           <w:lang w:eastAsia="ar-SA"/>
         </w:rPr>
         <w:object w:dxaOrig="2560" w:dyaOrig="320" w14:anchorId="70829844">
-          <v:shape id="_x0000_i1029" type="#_x0000_t75" style="width:130.7pt;height:17.15pt" o:ole="">
+          <v:shape id="_x0000_i1025" type="#_x0000_t75" style="width:130.45pt;height:17.25pt" o:ole="">
             <v:imagedata r:id="rId9" o:title=""/>
           </v:shape>
-          <o:OLEObject Type="Embed" ProgID="Equation.3" ShapeID="_x0000_i1029" DrawAspect="Content" ObjectID="_1762258578" r:id="rId10"/>
+          <o:OLEObject Type="Embed" ProgID="Equation.3" ShapeID="_x0000_i1025" DrawAspect="Content" ObjectID="_1762267930" r:id="rId10"/>
         </w:object>
       </w:r>
       <w:r>
@@ -5465,7 +5281,7 @@
           <w:sz w:val="24"/>
           <w:szCs w:val="24"/>
         </w:rPr>
-        <w:t xml:space="preserve"> (Якоби)</w:t>
+        <w:t xml:space="preserve"> </w:t>
       </w:r>
     </w:p>
     <w:p>
@@ -5869,19 +5685,8 @@
           <w:sz w:val="24"/>
           <w:szCs w:val="24"/>
         </w:rPr>
-        <w:t xml:space="preserve">. Пусть задан </w:t>
-      </w:r>
-      <w:proofErr w:type="gramStart"/>
-      <w:r>
-        <w:rPr>
-          <w:rFonts w:ascii="TimesNewRomanPSMT" w:hAnsi="TimesNewRomanPSMT"/>
-          <w:color w:val="000000"/>
-          <w:sz w:val="24"/>
-          <w:szCs w:val="24"/>
-        </w:rPr>
-        <w:t>отрезок  [</w:t>
-      </w:r>
-      <w:proofErr w:type="gramEnd"/>
+        <w:t>. Пусть задан отрезок  [</w:t>
+      </w:r>
       <w:r>
         <w:rPr>
           <w:rFonts w:ascii="TimesNewRomanPS-ItalicMT" w:hAnsi="TimesNewRomanPS-ItalicMT"/>
@@ -6059,27 +5864,7 @@
           <w:sz w:val="24"/>
           <w:szCs w:val="24"/>
         </w:rPr>
-        <w:t>3. Проверить условие f(a)*f(x</w:t>
-      </w:r>
-      <w:proofErr w:type="gramStart"/>
-      <w:r>
-        <w:rPr>
-          <w:rFonts w:ascii="TimesNewRomanPSMT" w:hAnsi="TimesNewRomanPSMT"/>
-          <w:color w:val="000000"/>
-          <w:sz w:val="24"/>
-          <w:szCs w:val="24"/>
-        </w:rPr>
-        <w:t>)&lt;</w:t>
-      </w:r>
-      <w:proofErr w:type="gramEnd"/>
-      <w:r>
-        <w:rPr>
-          <w:rFonts w:ascii="TimesNewRomanPSMT" w:hAnsi="TimesNewRomanPSMT"/>
-          <w:color w:val="000000"/>
-          <w:sz w:val="24"/>
-          <w:szCs w:val="24"/>
-        </w:rPr>
-        <w:t>0. Если условие выполнено, то корень расположен на отрезке [a, x]. В этом случае необходимо точку b переместить в точку x (b = x). Если условие не выполнено, то корень расположен на отрезке [x, b]. В этом случае необходимо точку a переместить в точку x (a=x).</w:t>
+        <w:t>3. Проверить условие f(a)*f(x)&lt;0. Если условие выполнено, то корень расположен на отрезке [a, x]. В этом случае необходимо точку b переместить в точку x (b = x). Если условие не выполнено, то корень расположен на отрезке [x, b]. В этом случае необходимо точку a переместить в точку x (a=x).</w:t>
       </w:r>
       <w:r>
         <w:rPr>
@@ -6128,7 +5913,6 @@
         </w:rPr>
         <w:t>x</w:t>
       </w:r>
-      <w:proofErr w:type="gramStart"/>
       <w:r>
         <w:rPr>
           <w:rFonts w:ascii="TimesNewRomanPSMT" w:hAnsi="TimesNewRomanPSMT"/>
@@ -6145,17 +5929,7 @@
           <w:sz w:val="24"/>
           <w:szCs w:val="24"/>
         </w:rPr>
-        <w:t>&lt;</w:t>
-      </w:r>
-      <w:proofErr w:type="gramEnd"/>
-      <w:r>
-        <w:rPr>
-          <w:rFonts w:ascii="SymbolMT" w:hAnsi="SymbolMT"/>
-          <w:color w:val="000000"/>
-          <w:sz w:val="24"/>
-          <w:szCs w:val="24"/>
-        </w:rPr>
-        <w:t xml:space="preserve">  </w:t>
+        <w:t xml:space="preserve">&lt;  </w:t>
       </w:r>
       <w:r>
         <w:rPr>
@@ -6749,25 +6523,7 @@
                 <w:color w:val="000000"/>
                 <w:lang w:eastAsia="ru-RU"/>
               </w:rPr>
-              <w:t>f(a)*f(x</w:t>
-            </w:r>
-            <w:proofErr w:type="gramStart"/>
-            <w:r>
-              <w:rPr>
-                <w:rFonts w:ascii="Calibri" w:eastAsia="Times New Roman" w:hAnsi="Calibri" w:cs="Calibri"/>
-                <w:color w:val="000000"/>
-                <w:lang w:eastAsia="ru-RU"/>
-              </w:rPr>
-              <w:t>)&lt;</w:t>
-            </w:r>
-            <w:proofErr w:type="gramEnd"/>
-            <w:r>
-              <w:rPr>
-                <w:rFonts w:ascii="Calibri" w:eastAsia="Times New Roman" w:hAnsi="Calibri" w:cs="Calibri"/>
-                <w:color w:val="000000"/>
-                <w:lang w:eastAsia="ru-RU"/>
-              </w:rPr>
-              <w:t>0</w:t>
+              <w:t>f(a)*f(x)&lt;0</w:t>
             </w:r>
           </w:p>
         </w:tc>
@@ -10337,7 +10093,6 @@
         </w:rPr>
         <w:t>0</w:t>
       </w:r>
-      <w:proofErr w:type="gramStart"/>
       <w:r>
         <w:rPr>
           <w:rFonts w:ascii="TimesNewRomanPSMT" w:hAnsi="TimesNewRomanPSMT"/>
@@ -10365,7 +10120,6 @@
         </w:rPr>
         <w:t>&gt;</w:t>
       </w:r>
-      <w:proofErr w:type="gramEnd"/>
       <w:r>
         <w:rPr>
           <w:rFonts w:ascii="TimesNewRomanPSMT" w:hAnsi="TimesNewRomanPSMT"/>
@@ -10732,17 +10486,7 @@
           <w:sz w:val="24"/>
           <w:szCs w:val="24"/>
         </w:rPr>
-        <w:t xml:space="preserve"> |f(x)| </w:t>
-      </w:r>
-      <w:proofErr w:type="gramStart"/>
-      <w:r>
-        <w:rPr>
-          <w:rFonts w:ascii="TimesNewRomanPSMT" w:hAnsi="TimesNewRomanPSMT"/>
-          <w:color w:val="000000"/>
-          <w:sz w:val="24"/>
-          <w:szCs w:val="24"/>
-        </w:rPr>
-        <w:t xml:space="preserve">&lt; </w:t>
+        <w:t xml:space="preserve"> |f(x)| &lt; </w:t>
       </w:r>
       <w:r>
         <w:rPr>
@@ -10753,7 +10497,6 @@
         </w:rPr>
         <w:t>ε</w:t>
       </w:r>
-      <w:proofErr w:type="gramEnd"/>
       <w:r>
         <w:rPr>
           <w:rFonts w:ascii="TimesNewRomanPSMT" w:hAnsi="TimesNewRomanPSMT"/>
@@ -15242,9 +14985,8 @@
           <w:sz w:val="24"/>
           <w:szCs w:val="24"/>
         </w:rPr>
-        <w:t xml:space="preserve">громоздкий </w:t>
-      </w:r>
-      <w:proofErr w:type="gramStart"/>
+        <w:t>громоздкий алгоритм</w:t>
+      </w:r>
       <w:r>
         <w:rPr>
           <w:rFonts w:ascii="TimesNewRomanPSMT" w:hAnsi="TimesNewRomanPSMT"/>
@@ -15252,7 +14994,7 @@
           <w:sz w:val="24"/>
           <w:szCs w:val="24"/>
         </w:rPr>
-        <w:t>алгоритм</w:t>
+        <w:t xml:space="preserve">, </w:t>
       </w:r>
       <w:r>
         <w:rPr>
@@ -15261,26 +15003,7 @@
           <w:sz w:val="24"/>
           <w:szCs w:val="24"/>
         </w:rPr>
-        <w:t xml:space="preserve">, </w:t>
-      </w:r>
-      <w:r>
-        <w:rPr>
-          <w:rFonts w:ascii="TimesNewRomanPSMT" w:hAnsi="TimesNewRomanPSMT"/>
-          <w:color w:val="000000"/>
-          <w:sz w:val="24"/>
-          <w:szCs w:val="24"/>
-        </w:rPr>
-        <w:t xml:space="preserve"> на</w:t>
-      </w:r>
-      <w:proofErr w:type="gramEnd"/>
-      <w:r>
-        <w:rPr>
-          <w:rFonts w:ascii="TimesNewRomanPSMT" w:hAnsi="TimesNewRomanPSMT"/>
-          <w:color w:val="000000"/>
-          <w:sz w:val="24"/>
-          <w:szCs w:val="24"/>
-        </w:rPr>
-        <w:t xml:space="preserve"> каждой итерации необходимо вычислять значение функции и ее</w:t>
+        <w:t xml:space="preserve"> на каждой итерации необходимо вычислять значение функции и ее</w:t>
       </w:r>
       <w:r>
         <w:rPr>
@@ -15534,7 +15257,7 @@
           <w:szCs w:val="24"/>
           <w:lang w:eastAsia="ru-RU"/>
         </w:rPr>
-        <w:t>Метод простой итерации (Якоби)</w:t>
+        <w:t xml:space="preserve">Метод простой итерации </w:t>
       </w:r>
     </w:p>
     <w:p>
@@ -16464,15 +16187,7 @@
               <w:sz w:val="28"/>
               <w:szCs w:val="28"/>
             </w:rPr>
-            <m:t>ϕ</m:t>
-          </m:r>
-          <m:r>
-            <w:rPr>
-              <w:rFonts w:ascii="Cambria Math" w:hAnsi="Cambria Math" w:cs="Times New Roman"/>
-              <w:sz w:val="28"/>
-              <w:szCs w:val="28"/>
-            </w:rPr>
-            <m:t>'</m:t>
+            <m:t>ϕ'</m:t>
           </m:r>
           <m:d>
             <m:dPr>
@@ -16698,7 +16413,6 @@
           <w:rFonts w:ascii="Times New Roman" w:eastAsiaTheme="minorEastAsia" w:hAnsi="Times New Roman" w:cs="Times New Roman"/>
           <w:sz w:val="28"/>
           <w:szCs w:val="28"/>
-          <w:lang w:val="en-US"/>
         </w:rPr>
       </w:pPr>
       <w:r>
@@ -16714,7 +16428,6 @@
           <w:rFonts w:ascii="Times New Roman" w:eastAsiaTheme="minorEastAsia" w:hAnsi="Times New Roman" w:cs="Times New Roman"/>
           <w:sz w:val="28"/>
           <w:szCs w:val="28"/>
-          <w:lang w:val="en-US"/>
         </w:rPr>
         <w:t xml:space="preserve"> </w:t>
       </w:r>
@@ -16769,7 +16482,6 @@
                 <w:rFonts w:ascii="Cambria Math" w:hAnsi="Cambria Math" w:cs="Times New Roman"/>
                 <w:sz w:val="28"/>
                 <w:szCs w:val="28"/>
-                <w:lang w:val="en-US"/>
               </w:rPr>
               <m:t>0.8</m:t>
             </m:r>
@@ -16780,7 +16492,6 @@
             <w:rFonts w:ascii="Cambria Math" w:hAnsi="Cambria Math" w:cs="Times New Roman"/>
             <w:sz w:val="28"/>
             <w:szCs w:val="28"/>
-            <w:lang w:val="en-US"/>
           </w:rPr>
           <m:t>≈0.0782 ;</m:t>
         </m:r>
@@ -16790,7 +16501,6 @@
           <w:rFonts w:ascii="Times New Roman" w:eastAsiaTheme="minorEastAsia" w:hAnsi="Times New Roman" w:cs="Times New Roman"/>
           <w:sz w:val="28"/>
           <w:szCs w:val="28"/>
-          <w:lang w:val="en-US"/>
         </w:rPr>
         <w:t xml:space="preserve">   </w:t>
       </w:r>
@@ -16821,18 +16531,8 @@
                 <w:rFonts w:ascii="Cambria Math" w:hAnsi="Cambria Math" w:cs="Times New Roman"/>
                 <w:sz w:val="28"/>
                 <w:szCs w:val="28"/>
-                <w:lang w:val="en-US"/>
-              </w:rPr>
-              <m:t>0.</m:t>
-            </m:r>
-            <m:r>
-              <w:rPr>
-                <w:rFonts w:ascii="Cambria Math" w:hAnsi="Cambria Math" w:cs="Times New Roman"/>
-                <w:sz w:val="28"/>
-                <w:szCs w:val="28"/>
-                <w:lang w:val="en-US"/>
-              </w:rPr>
-              <m:t>9</m:t>
+              </w:rPr>
+              <m:t>0.9</m:t>
             </m:r>
           </m:e>
         </m:d>
@@ -16841,18 +16541,8 @@
             <w:rFonts w:ascii="Cambria Math" w:hAnsi="Cambria Math" w:cs="Times New Roman"/>
             <w:sz w:val="28"/>
             <w:szCs w:val="28"/>
-            <w:lang w:val="en-US"/>
           </w:rPr>
-          <m:t>≈0.0665</m:t>
-        </m:r>
-        <m:r>
-          <w:rPr>
-            <w:rFonts w:ascii="Cambria Math" w:hAnsi="Cambria Math" w:cs="Times New Roman"/>
-            <w:sz w:val="28"/>
-            <w:szCs w:val="28"/>
-            <w:lang w:val="en-US"/>
-          </w:rPr>
-          <m:t xml:space="preserve"> </m:t>
+          <m:t xml:space="preserve">≈0.0665 </m:t>
         </m:r>
       </m:oMath>
     </w:p>
@@ -16865,7 +16555,6 @@
           <w:rFonts w:ascii="Times New Roman" w:hAnsi="Times New Roman" w:cs="Times New Roman"/>
           <w:sz w:val="28"/>
           <w:szCs w:val="28"/>
-          <w:lang w:val="en-US"/>
         </w:rPr>
       </w:pPr>
     </w:p>
@@ -16941,15 +16630,7 @@
                 <w:sz w:val="24"/>
                 <w:szCs w:val="24"/>
               </w:rPr>
-              <m:t>0.0</m:t>
-            </m:r>
-            <m:r>
-              <w:rPr>
-                <w:rFonts w:ascii="Cambria Math" w:hAnsi="Cambria Math" w:cs="Times New Roman"/>
-                <w:sz w:val="24"/>
-                <w:szCs w:val="24"/>
-              </w:rPr>
-              <m:t>665</m:t>
+              <m:t>0.0665</m:t>
             </m:r>
           </m:e>
         </m:d>
@@ -16959,15 +16640,7 @@
             <w:sz w:val="24"/>
             <w:szCs w:val="24"/>
           </w:rPr>
-          <m:t>&lt;1</m:t>
-        </m:r>
-        <m:r>
-          <w:rPr>
-            <w:rFonts w:ascii="Cambria Math" w:hAnsi="Cambria Math" w:cs="Times New Roman"/>
-            <w:sz w:val="24"/>
-            <w:szCs w:val="24"/>
-          </w:rPr>
-          <m:t xml:space="preserve"> </m:t>
+          <m:t xml:space="preserve">&lt;1 </m:t>
         </m:r>
       </m:oMath>
     </w:p>
@@ -18870,7 +18543,7 @@
           <w:color w:val="080808"/>
           <w:sz w:val="18"/>
           <w:szCs w:val="18"/>
-          <w:lang w:eastAsia="ru-RU"/>
+          <w:lang w:val="en-US" w:eastAsia="ru-RU"/>
         </w:rPr>
       </w:pPr>
       <w:r>
@@ -20237,7 +19910,7 @@
           <w:lang w:eastAsia="ru-RU"/>
         </w:rPr>
         <w:br/>
-        <w:t xml:space="preserve">    """</w:t>
+        <w:t xml:space="preserve">    </w:t>
       </w:r>
       <w:r>
         <w:rPr>
@@ -20247,497 +19920,9 @@
           <w:color w:val="8C8C8C"/>
           <w:sz w:val="18"/>
           <w:szCs w:val="18"/>
-          <w:lang w:eastAsia="ru-RU"/>
-        </w:rPr>
-        <w:br/>
-        <w:t xml:space="preserve">    </w:t>
-      </w:r>
-      <w:r>
-        <w:rPr>
-          <w:rFonts w:ascii="Courier New" w:eastAsia="Times New Roman" w:hAnsi="Courier New" w:cs="Courier New"/>
-          <w:color w:val="080808"/>
-          <w:sz w:val="18"/>
-          <w:szCs w:val="18"/>
-          <w:lang w:eastAsia="ru-RU"/>
-        </w:rPr>
-        <w:t xml:space="preserve">g = </w:t>
-      </w:r>
-      <w:r>
-        <w:rPr>
-          <w:rFonts w:ascii="Courier New" w:eastAsia="Times New Roman" w:hAnsi="Courier New" w:cs="Courier New"/>
-          <w:color w:val="0033B3"/>
-          <w:sz w:val="18"/>
-          <w:szCs w:val="18"/>
-          <w:lang w:eastAsia="ru-RU"/>
-        </w:rPr>
-        <w:t xml:space="preserve">lambda </w:t>
-      </w:r>
-      <w:r>
-        <w:rPr>
-          <w:rFonts w:ascii="Courier New" w:eastAsia="Times New Roman" w:hAnsi="Courier New" w:cs="Courier New"/>
-          <w:color w:val="080808"/>
-          <w:sz w:val="18"/>
-          <w:szCs w:val="18"/>
-          <w:lang w:eastAsia="ru-RU"/>
-        </w:rPr>
-        <w:t>x: (</w:t>
-      </w:r>
-      <w:r>
-        <w:rPr>
-          <w:rFonts w:ascii="Courier New" w:eastAsia="Times New Roman" w:hAnsi="Courier New" w:cs="Courier New"/>
-          <w:color w:val="1750EB"/>
-          <w:sz w:val="18"/>
-          <w:szCs w:val="18"/>
-          <w:lang w:eastAsia="ru-RU"/>
-        </w:rPr>
-        <w:t xml:space="preserve">1.2 </w:t>
-      </w:r>
-      <w:r>
-        <w:rPr>
-          <w:rFonts w:ascii="Courier New" w:eastAsia="Times New Roman" w:hAnsi="Courier New" w:cs="Courier New"/>
-          <w:color w:val="080808"/>
-          <w:sz w:val="18"/>
-          <w:szCs w:val="18"/>
-          <w:lang w:eastAsia="ru-RU"/>
-        </w:rPr>
-        <w:t xml:space="preserve">- </w:t>
-      </w:r>
-      <w:r>
-        <w:rPr>
-          <w:rFonts w:ascii="Courier New" w:eastAsia="Times New Roman" w:hAnsi="Courier New" w:cs="Courier New"/>
-          <w:color w:val="1750EB"/>
-          <w:sz w:val="18"/>
-          <w:szCs w:val="18"/>
-          <w:lang w:eastAsia="ru-RU"/>
-        </w:rPr>
-        <w:t xml:space="preserve">0.2 </w:t>
-      </w:r>
-      <w:r>
-        <w:rPr>
-          <w:rFonts w:ascii="Courier New" w:eastAsia="Times New Roman" w:hAnsi="Courier New" w:cs="Courier New"/>
-          <w:color w:val="080808"/>
-          <w:sz w:val="18"/>
-          <w:szCs w:val="18"/>
-          <w:lang w:eastAsia="ru-RU"/>
-        </w:rPr>
-        <w:t xml:space="preserve">* x ** </w:t>
-      </w:r>
-      <w:r>
-        <w:rPr>
-          <w:rFonts w:ascii="Courier New" w:eastAsia="Times New Roman" w:hAnsi="Courier New" w:cs="Courier New"/>
-          <w:color w:val="1750EB"/>
-          <w:sz w:val="18"/>
-          <w:szCs w:val="18"/>
-          <w:lang w:eastAsia="ru-RU"/>
-        </w:rPr>
-        <w:t xml:space="preserve">2 </w:t>
-      </w:r>
-      <w:r>
-        <w:rPr>
-          <w:rFonts w:ascii="Courier New" w:eastAsia="Times New Roman" w:hAnsi="Courier New" w:cs="Courier New"/>
-          <w:color w:val="080808"/>
-          <w:sz w:val="18"/>
-          <w:szCs w:val="18"/>
-          <w:lang w:eastAsia="ru-RU"/>
-        </w:rPr>
-        <w:t xml:space="preserve">- </w:t>
-      </w:r>
-      <w:r>
-        <w:rPr>
-          <w:rFonts w:ascii="Courier New" w:eastAsia="Times New Roman" w:hAnsi="Courier New" w:cs="Courier New"/>
-          <w:color w:val="1750EB"/>
-          <w:sz w:val="18"/>
-          <w:szCs w:val="18"/>
-          <w:lang w:eastAsia="ru-RU"/>
-        </w:rPr>
-        <w:t xml:space="preserve">0.5 </w:t>
-      </w:r>
-      <w:r>
-        <w:rPr>
-          <w:rFonts w:ascii="Courier New" w:eastAsia="Times New Roman" w:hAnsi="Courier New" w:cs="Courier New"/>
-          <w:color w:val="080808"/>
-          <w:sz w:val="18"/>
-          <w:szCs w:val="18"/>
-          <w:lang w:eastAsia="ru-RU"/>
-        </w:rPr>
-        <w:t>* x) ** (</w:t>
-      </w:r>
-      <w:r>
-        <w:rPr>
-          <w:rFonts w:ascii="Courier New" w:eastAsia="Times New Roman" w:hAnsi="Courier New" w:cs="Courier New"/>
-          <w:color w:val="1750EB"/>
-          <w:sz w:val="18"/>
-          <w:szCs w:val="18"/>
-          <w:lang w:eastAsia="ru-RU"/>
-        </w:rPr>
-        <w:t xml:space="preserve">1 </w:t>
-      </w:r>
-      <w:r>
-        <w:rPr>
-          <w:rFonts w:ascii="Courier New" w:eastAsia="Times New Roman" w:hAnsi="Courier New" w:cs="Courier New"/>
-          <w:color w:val="080808"/>
-          <w:sz w:val="18"/>
-          <w:szCs w:val="18"/>
-          <w:lang w:eastAsia="ru-RU"/>
-        </w:rPr>
-        <w:t xml:space="preserve">/ </w:t>
-      </w:r>
-      <w:r>
-        <w:rPr>
-          <w:rFonts w:ascii="Courier New" w:eastAsia="Times New Roman" w:hAnsi="Courier New" w:cs="Courier New"/>
-          <w:color w:val="1750EB"/>
-          <w:sz w:val="18"/>
-          <w:szCs w:val="18"/>
-          <w:lang w:eastAsia="ru-RU"/>
-        </w:rPr>
-        <w:t>3</w:t>
-      </w:r>
-      <w:r>
-        <w:rPr>
-          <w:rFonts w:ascii="Courier New" w:eastAsia="Times New Roman" w:hAnsi="Courier New" w:cs="Courier New"/>
-          <w:color w:val="080808"/>
-          <w:sz w:val="18"/>
-          <w:szCs w:val="18"/>
-          <w:lang w:eastAsia="ru-RU"/>
-        </w:rPr>
-        <w:t>)</w:t>
-      </w:r>
-      <w:r>
-        <w:rPr>
-          <w:rFonts w:ascii="Courier New" w:eastAsia="Times New Roman" w:hAnsi="Courier New" w:cs="Courier New"/>
-          <w:color w:val="080808"/>
-          <w:sz w:val="18"/>
-          <w:szCs w:val="18"/>
-          <w:lang w:eastAsia="ru-RU"/>
-        </w:rPr>
-        <w:br/>
-        <w:t xml:space="preserve">    </w:t>
-      </w:r>
-      <w:r>
-        <w:rPr>
-          <w:rFonts w:ascii="Courier New" w:eastAsia="Times New Roman" w:hAnsi="Courier New" w:cs="Courier New"/>
-          <w:color w:val="0033B3"/>
-          <w:sz w:val="18"/>
-          <w:szCs w:val="18"/>
-          <w:lang w:eastAsia="ru-RU"/>
-        </w:rPr>
-        <w:t xml:space="preserve">if </w:t>
-      </w:r>
-      <w:r>
-        <w:rPr>
-          <w:rFonts w:ascii="Courier New" w:eastAsia="Times New Roman" w:hAnsi="Courier New" w:cs="Courier New"/>
-          <w:color w:val="000080"/>
-          <w:sz w:val="18"/>
-          <w:szCs w:val="18"/>
-          <w:lang w:eastAsia="ru-RU"/>
-        </w:rPr>
-        <w:t>any</w:t>
-      </w:r>
-      <w:r>
-        <w:rPr>
-          <w:rFonts w:ascii="Courier New" w:eastAsia="Times New Roman" w:hAnsi="Courier New" w:cs="Courier New"/>
-          <w:color w:val="080808"/>
-          <w:sz w:val="18"/>
-          <w:szCs w:val="18"/>
-          <w:lang w:eastAsia="ru-RU"/>
-        </w:rPr>
-        <w:t xml:space="preserve">(derivative(g, </w:t>
-      </w:r>
-      <w:r>
-        <w:rPr>
-          <w:rFonts w:ascii="Courier New" w:eastAsia="Times New Roman" w:hAnsi="Courier New" w:cs="Courier New"/>
-          <w:color w:val="660099"/>
-          <w:sz w:val="18"/>
-          <w:szCs w:val="18"/>
-          <w:lang w:eastAsia="ru-RU"/>
-        </w:rPr>
-        <w:t>x0</w:t>
-      </w:r>
-      <w:r>
-        <w:rPr>
-          <w:rFonts w:ascii="Courier New" w:eastAsia="Times New Roman" w:hAnsi="Courier New" w:cs="Courier New"/>
-          <w:color w:val="080808"/>
-          <w:sz w:val="18"/>
-          <w:szCs w:val="18"/>
-          <w:lang w:eastAsia="ru-RU"/>
-        </w:rPr>
-        <w:t xml:space="preserve">=point) &gt;= </w:t>
-      </w:r>
-      <w:r>
-        <w:rPr>
-          <w:rFonts w:ascii="Courier New" w:eastAsia="Times New Roman" w:hAnsi="Courier New" w:cs="Courier New"/>
-          <w:color w:val="1750EB"/>
-          <w:sz w:val="18"/>
-          <w:szCs w:val="18"/>
-          <w:lang w:eastAsia="ru-RU"/>
-        </w:rPr>
-        <w:t xml:space="preserve">1 </w:t>
-      </w:r>
-      <w:r>
-        <w:rPr>
-          <w:rFonts w:ascii="Courier New" w:eastAsia="Times New Roman" w:hAnsi="Courier New" w:cs="Courier New"/>
-          <w:color w:val="0033B3"/>
-          <w:sz w:val="18"/>
-          <w:szCs w:val="18"/>
-          <w:lang w:eastAsia="ru-RU"/>
-        </w:rPr>
-        <w:t xml:space="preserve">for </w:t>
-      </w:r>
-      <w:r>
-        <w:rPr>
-          <w:rFonts w:ascii="Courier New" w:eastAsia="Times New Roman" w:hAnsi="Courier New" w:cs="Courier New"/>
-          <w:color w:val="080808"/>
-          <w:sz w:val="18"/>
-          <w:szCs w:val="18"/>
-          <w:lang w:eastAsia="ru-RU"/>
-        </w:rPr>
-        <w:t xml:space="preserve">point </w:t>
-      </w:r>
-      <w:r>
-        <w:rPr>
-          <w:rFonts w:ascii="Courier New" w:eastAsia="Times New Roman" w:hAnsi="Courier New" w:cs="Courier New"/>
-          <w:color w:val="0033B3"/>
-          <w:sz w:val="18"/>
-          <w:szCs w:val="18"/>
-          <w:lang w:eastAsia="ru-RU"/>
-        </w:rPr>
-        <w:t xml:space="preserve">in </w:t>
-      </w:r>
-      <w:r>
-        <w:rPr>
-          <w:rFonts w:ascii="Courier New" w:eastAsia="Times New Roman" w:hAnsi="Courier New" w:cs="Courier New"/>
-          <w:color w:val="080808"/>
-          <w:sz w:val="18"/>
-          <w:szCs w:val="18"/>
-          <w:lang w:eastAsia="ru-RU"/>
-        </w:rPr>
-        <w:t>[a, b]):</w:t>
-      </w:r>
-      <w:r>
-        <w:rPr>
-          <w:rFonts w:ascii="Courier New" w:eastAsia="Times New Roman" w:hAnsi="Courier New" w:cs="Courier New"/>
-          <w:color w:val="080808"/>
-          <w:sz w:val="18"/>
-          <w:szCs w:val="18"/>
-          <w:lang w:eastAsia="ru-RU"/>
-        </w:rPr>
-        <w:br/>
-        <w:t xml:space="preserve">        </w:t>
-      </w:r>
-      <w:r>
-        <w:rPr>
-          <w:rFonts w:ascii="Courier New" w:eastAsia="Times New Roman" w:hAnsi="Courier New" w:cs="Courier New"/>
-          <w:color w:val="0033B3"/>
-          <w:sz w:val="18"/>
-          <w:szCs w:val="18"/>
-          <w:lang w:eastAsia="ru-RU"/>
-        </w:rPr>
-        <w:t xml:space="preserve">raise </w:t>
-      </w:r>
-      <w:r>
-        <w:rPr>
-          <w:rFonts w:ascii="Courier New" w:eastAsia="Times New Roman" w:hAnsi="Courier New" w:cs="Courier New"/>
-          <w:color w:val="000080"/>
-          <w:sz w:val="18"/>
-          <w:szCs w:val="18"/>
-          <w:lang w:eastAsia="ru-RU"/>
-        </w:rPr>
-        <w:t>ValueError</w:t>
-      </w:r>
-      <w:r>
-        <w:rPr>
-          <w:rFonts w:ascii="Courier New" w:eastAsia="Times New Roman" w:hAnsi="Courier New" w:cs="Courier New"/>
-          <w:color w:val="080808"/>
-          <w:sz w:val="18"/>
-          <w:szCs w:val="18"/>
-          <w:lang w:eastAsia="ru-RU"/>
-        </w:rPr>
-        <w:t>(</w:t>
-      </w:r>
-      <w:r>
-        <w:rPr>
-          <w:rFonts w:ascii="Courier New" w:eastAsia="Times New Roman" w:hAnsi="Courier New" w:cs="Courier New"/>
-          <w:color w:val="067D17"/>
-          <w:sz w:val="18"/>
-          <w:szCs w:val="18"/>
-          <w:lang w:eastAsia="ru-RU"/>
-        </w:rPr>
-        <w:t>"Условие сходимости не выполнено на заданном отрезке"</w:t>
-      </w:r>
-      <w:r>
-        <w:rPr>
-          <w:rFonts w:ascii="Courier New" w:eastAsia="Times New Roman" w:hAnsi="Courier New" w:cs="Courier New"/>
-          <w:color w:val="080808"/>
-          <w:sz w:val="18"/>
-          <w:szCs w:val="18"/>
-          <w:lang w:eastAsia="ru-RU"/>
-        </w:rPr>
-        <w:t>)</w:t>
-      </w:r>
-      <w:r>
-        <w:rPr>
-          <w:rFonts w:ascii="Courier New" w:eastAsia="Times New Roman" w:hAnsi="Courier New" w:cs="Courier New"/>
-          <w:color w:val="080808"/>
-          <w:sz w:val="18"/>
-          <w:szCs w:val="18"/>
-          <w:lang w:eastAsia="ru-RU"/>
-        </w:rPr>
-        <w:br/>
-        <w:t xml:space="preserve">    xi = g(a)</w:t>
-      </w:r>
-      <w:r>
-        <w:rPr>
-          <w:rFonts w:ascii="Courier New" w:eastAsia="Times New Roman" w:hAnsi="Courier New" w:cs="Courier New"/>
-          <w:color w:val="080808"/>
-          <w:sz w:val="18"/>
-          <w:szCs w:val="18"/>
-          <w:lang w:eastAsia="ru-RU"/>
-        </w:rPr>
-        <w:br/>
-        <w:t xml:space="preserve">    </w:t>
-      </w:r>
-      <w:r>
-        <w:rPr>
-          <w:rFonts w:ascii="Courier New" w:eastAsia="Times New Roman" w:hAnsi="Courier New" w:cs="Courier New"/>
-          <w:color w:val="0033B3"/>
-          <w:sz w:val="18"/>
-          <w:szCs w:val="18"/>
-          <w:lang w:eastAsia="ru-RU"/>
-        </w:rPr>
-        <w:t xml:space="preserve">while </w:t>
-      </w:r>
-      <w:r>
-        <w:rPr>
-          <w:rFonts w:ascii="Courier New" w:eastAsia="Times New Roman" w:hAnsi="Courier New" w:cs="Courier New"/>
-          <w:color w:val="000080"/>
-          <w:sz w:val="18"/>
-          <w:szCs w:val="18"/>
-          <w:lang w:eastAsia="ru-RU"/>
-        </w:rPr>
-        <w:t>abs</w:t>
-      </w:r>
-      <w:r>
-        <w:rPr>
-          <w:rFonts w:ascii="Courier New" w:eastAsia="Times New Roman" w:hAnsi="Courier New" w:cs="Courier New"/>
-          <w:color w:val="080808"/>
-          <w:sz w:val="18"/>
-          <w:szCs w:val="18"/>
-          <w:lang w:eastAsia="ru-RU"/>
-        </w:rPr>
-        <w:t>(func(xi)) &gt;= epsilon:</w:t>
-      </w:r>
-      <w:r>
-        <w:rPr>
-          <w:rFonts w:ascii="Courier New" w:eastAsia="Times New Roman" w:hAnsi="Courier New" w:cs="Courier New"/>
-          <w:color w:val="080808"/>
-          <w:sz w:val="18"/>
-          <w:szCs w:val="18"/>
-          <w:lang w:eastAsia="ru-RU"/>
-        </w:rPr>
-        <w:br/>
-        <w:t xml:space="preserve">        xi = g(xi)</w:t>
-      </w:r>
-      <w:r>
-        <w:rPr>
-          <w:rFonts w:ascii="Courier New" w:eastAsia="Times New Roman" w:hAnsi="Courier New" w:cs="Courier New"/>
-          <w:color w:val="080808"/>
-          <w:sz w:val="18"/>
-          <w:szCs w:val="18"/>
-          <w:lang w:eastAsia="ru-RU"/>
-        </w:rPr>
-        <w:br/>
-        <w:t xml:space="preserve">    </w:t>
-      </w:r>
-      <w:r>
-        <w:rPr>
-          <w:rFonts w:ascii="Courier New" w:eastAsia="Times New Roman" w:hAnsi="Courier New" w:cs="Courier New"/>
-          <w:color w:val="0033B3"/>
-          <w:sz w:val="18"/>
-          <w:szCs w:val="18"/>
-          <w:lang w:eastAsia="ru-RU"/>
-        </w:rPr>
-        <w:t xml:space="preserve">return </w:t>
-      </w:r>
-      <w:r>
-        <w:rPr>
-          <w:rFonts w:ascii="Courier New" w:eastAsia="Times New Roman" w:hAnsi="Courier New" w:cs="Courier New"/>
-          <w:color w:val="080808"/>
-          <w:sz w:val="18"/>
-          <w:szCs w:val="18"/>
-          <w:lang w:eastAsia="ru-RU"/>
-        </w:rPr>
-        <w:t>xi</w:t>
-      </w:r>
-      <w:r>
-        <w:rPr>
-          <w:rFonts w:ascii="Courier New" w:eastAsia="Times New Roman" w:hAnsi="Courier New" w:cs="Courier New"/>
-          <w:color w:val="080808"/>
-          <w:sz w:val="18"/>
-          <w:szCs w:val="18"/>
-          <w:lang w:eastAsia="ru-RU"/>
-        </w:rPr>
-        <w:br/>
-      </w:r>
-      <w:r>
-        <w:rPr>
-          <w:rFonts w:ascii="Courier New" w:eastAsia="Times New Roman" w:hAnsi="Courier New" w:cs="Courier New"/>
-          <w:color w:val="080808"/>
-          <w:sz w:val="18"/>
-          <w:szCs w:val="18"/>
-          <w:lang w:eastAsia="ru-RU"/>
-        </w:rPr>
-        <w:br/>
-      </w:r>
-      <w:r>
-        <w:rPr>
-          <w:rFonts w:ascii="Courier New" w:eastAsia="Times New Roman" w:hAnsi="Courier New" w:cs="Courier New"/>
-          <w:color w:val="080808"/>
-          <w:sz w:val="18"/>
-          <w:szCs w:val="18"/>
-          <w:lang w:eastAsia="ru-RU"/>
-        </w:rPr>
-        <w:br/>
-      </w:r>
-      <w:r>
-        <w:rPr>
-          <w:rFonts w:ascii="Courier New" w:eastAsia="Times New Roman" w:hAnsi="Courier New" w:cs="Courier New"/>
-          <w:color w:val="0033B3"/>
-          <w:sz w:val="18"/>
-          <w:szCs w:val="18"/>
-          <w:lang w:eastAsia="ru-RU"/>
-        </w:rPr>
-        <w:t xml:space="preserve">def </w:t>
-      </w:r>
-      <w:r>
-        <w:rPr>
-          <w:rFonts w:ascii="Courier New" w:eastAsia="Times New Roman" w:hAnsi="Courier New" w:cs="Courier New"/>
-          <w:color w:val="00627A"/>
-          <w:sz w:val="18"/>
-          <w:szCs w:val="18"/>
-          <w:lang w:eastAsia="ru-RU"/>
-        </w:rPr>
-        <w:t>main</w:t>
-      </w:r>
-      <w:r>
-        <w:rPr>
-          <w:rFonts w:ascii="Courier New" w:eastAsia="Times New Roman" w:hAnsi="Courier New" w:cs="Courier New"/>
-          <w:color w:val="080808"/>
-          <w:sz w:val="18"/>
-          <w:szCs w:val="18"/>
-          <w:lang w:eastAsia="ru-RU"/>
-        </w:rPr>
-        <w:t>():</w:t>
-      </w:r>
-      <w:r>
-        <w:rPr>
-          <w:rFonts w:ascii="Courier New" w:eastAsia="Times New Roman" w:hAnsi="Courier New" w:cs="Courier New"/>
-          <w:color w:val="080808"/>
-          <w:sz w:val="18"/>
-          <w:szCs w:val="18"/>
-          <w:lang w:eastAsia="ru-RU"/>
-        </w:rPr>
-        <w:br/>
-        <w:t xml:space="preserve">    </w:t>
+          <w:lang w:val="en-US" w:eastAsia="ru-RU"/>
+        </w:rPr>
+        <w:t>"""</w:t>
       </w:r>
       <w:r>
         <w:rPr>
@@ -20747,9 +19932,637 @@
           <w:color w:val="8C8C8C"/>
           <w:sz w:val="18"/>
           <w:szCs w:val="18"/>
-          <w:lang w:eastAsia="ru-RU"/>
-        </w:rPr>
-        <w:t># Использование методов</w:t>
+          <w:lang w:val="en-US" w:eastAsia="ru-RU"/>
+        </w:rPr>
+        <w:br/>
+        <w:t xml:space="preserve">    </w:t>
+      </w:r>
+      <w:r>
+        <w:rPr>
+          <w:rFonts w:ascii="Courier New" w:eastAsia="Times New Roman" w:hAnsi="Courier New" w:cs="Courier New"/>
+          <w:color w:val="080808"/>
+          <w:sz w:val="18"/>
+          <w:szCs w:val="18"/>
+          <w:lang w:val="en-US" w:eastAsia="ru-RU"/>
+        </w:rPr>
+        <w:t xml:space="preserve">g = </w:t>
+      </w:r>
+      <w:r>
+        <w:rPr>
+          <w:rFonts w:ascii="Courier New" w:eastAsia="Times New Roman" w:hAnsi="Courier New" w:cs="Courier New"/>
+          <w:color w:val="0033B3"/>
+          <w:sz w:val="18"/>
+          <w:szCs w:val="18"/>
+          <w:lang w:val="en-US" w:eastAsia="ru-RU"/>
+        </w:rPr>
+        <w:t xml:space="preserve">lambda </w:t>
+      </w:r>
+      <w:r>
+        <w:rPr>
+          <w:rFonts w:ascii="Courier New" w:eastAsia="Times New Roman" w:hAnsi="Courier New" w:cs="Courier New"/>
+          <w:color w:val="080808"/>
+          <w:sz w:val="18"/>
+          <w:szCs w:val="18"/>
+          <w:lang w:val="en-US" w:eastAsia="ru-RU"/>
+        </w:rPr>
+        <w:t>x: (</w:t>
+      </w:r>
+      <w:r>
+        <w:rPr>
+          <w:rFonts w:ascii="Courier New" w:eastAsia="Times New Roman" w:hAnsi="Courier New" w:cs="Courier New"/>
+          <w:color w:val="1750EB"/>
+          <w:sz w:val="18"/>
+          <w:szCs w:val="18"/>
+          <w:lang w:val="en-US" w:eastAsia="ru-RU"/>
+        </w:rPr>
+        <w:t xml:space="preserve">1.2 </w:t>
+      </w:r>
+      <w:r>
+        <w:rPr>
+          <w:rFonts w:ascii="Courier New" w:eastAsia="Times New Roman" w:hAnsi="Courier New" w:cs="Courier New"/>
+          <w:color w:val="080808"/>
+          <w:sz w:val="18"/>
+          <w:szCs w:val="18"/>
+          <w:lang w:val="en-US" w:eastAsia="ru-RU"/>
+        </w:rPr>
+        <w:t xml:space="preserve">- </w:t>
+      </w:r>
+      <w:r>
+        <w:rPr>
+          <w:rFonts w:ascii="Courier New" w:eastAsia="Times New Roman" w:hAnsi="Courier New" w:cs="Courier New"/>
+          <w:color w:val="1750EB"/>
+          <w:sz w:val="18"/>
+          <w:szCs w:val="18"/>
+          <w:lang w:val="en-US" w:eastAsia="ru-RU"/>
+        </w:rPr>
+        <w:t xml:space="preserve">0.2 </w:t>
+      </w:r>
+      <w:r>
+        <w:rPr>
+          <w:rFonts w:ascii="Courier New" w:eastAsia="Times New Roman" w:hAnsi="Courier New" w:cs="Courier New"/>
+          <w:color w:val="080808"/>
+          <w:sz w:val="18"/>
+          <w:szCs w:val="18"/>
+          <w:lang w:val="en-US" w:eastAsia="ru-RU"/>
+        </w:rPr>
+        <w:t xml:space="preserve">* x ** </w:t>
+      </w:r>
+      <w:r>
+        <w:rPr>
+          <w:rFonts w:ascii="Courier New" w:eastAsia="Times New Roman" w:hAnsi="Courier New" w:cs="Courier New"/>
+          <w:color w:val="1750EB"/>
+          <w:sz w:val="18"/>
+          <w:szCs w:val="18"/>
+          <w:lang w:val="en-US" w:eastAsia="ru-RU"/>
+        </w:rPr>
+        <w:t xml:space="preserve">2 </w:t>
+      </w:r>
+      <w:r>
+        <w:rPr>
+          <w:rFonts w:ascii="Courier New" w:eastAsia="Times New Roman" w:hAnsi="Courier New" w:cs="Courier New"/>
+          <w:color w:val="080808"/>
+          <w:sz w:val="18"/>
+          <w:szCs w:val="18"/>
+          <w:lang w:val="en-US" w:eastAsia="ru-RU"/>
+        </w:rPr>
+        <w:t xml:space="preserve">- </w:t>
+      </w:r>
+      <w:r>
+        <w:rPr>
+          <w:rFonts w:ascii="Courier New" w:eastAsia="Times New Roman" w:hAnsi="Courier New" w:cs="Courier New"/>
+          <w:color w:val="1750EB"/>
+          <w:sz w:val="18"/>
+          <w:szCs w:val="18"/>
+          <w:lang w:val="en-US" w:eastAsia="ru-RU"/>
+        </w:rPr>
+        <w:t xml:space="preserve">0.5 </w:t>
+      </w:r>
+      <w:r>
+        <w:rPr>
+          <w:rFonts w:ascii="Courier New" w:eastAsia="Times New Roman" w:hAnsi="Courier New" w:cs="Courier New"/>
+          <w:color w:val="080808"/>
+          <w:sz w:val="18"/>
+          <w:szCs w:val="18"/>
+          <w:lang w:val="en-US" w:eastAsia="ru-RU"/>
+        </w:rPr>
+        <w:t>* x) ** (</w:t>
+      </w:r>
+      <w:r>
+        <w:rPr>
+          <w:rFonts w:ascii="Courier New" w:eastAsia="Times New Roman" w:hAnsi="Courier New" w:cs="Courier New"/>
+          <w:color w:val="1750EB"/>
+          <w:sz w:val="18"/>
+          <w:szCs w:val="18"/>
+          <w:lang w:val="en-US" w:eastAsia="ru-RU"/>
+        </w:rPr>
+        <w:t xml:space="preserve">1 </w:t>
+      </w:r>
+      <w:r>
+        <w:rPr>
+          <w:rFonts w:ascii="Courier New" w:eastAsia="Times New Roman" w:hAnsi="Courier New" w:cs="Courier New"/>
+          <w:color w:val="080808"/>
+          <w:sz w:val="18"/>
+          <w:szCs w:val="18"/>
+          <w:lang w:val="en-US" w:eastAsia="ru-RU"/>
+        </w:rPr>
+        <w:t xml:space="preserve">/ </w:t>
+      </w:r>
+      <w:r>
+        <w:rPr>
+          <w:rFonts w:ascii="Courier New" w:eastAsia="Times New Roman" w:hAnsi="Courier New" w:cs="Courier New"/>
+          <w:color w:val="1750EB"/>
+          <w:sz w:val="18"/>
+          <w:szCs w:val="18"/>
+          <w:lang w:val="en-US" w:eastAsia="ru-RU"/>
+        </w:rPr>
+        <w:t>3</w:t>
+      </w:r>
+      <w:r>
+        <w:rPr>
+          <w:rFonts w:ascii="Courier New" w:eastAsia="Times New Roman" w:hAnsi="Courier New" w:cs="Courier New"/>
+          <w:color w:val="080808"/>
+          <w:sz w:val="18"/>
+          <w:szCs w:val="18"/>
+          <w:lang w:val="en-US" w:eastAsia="ru-RU"/>
+        </w:rPr>
+        <w:t>)</w:t>
+      </w:r>
+      <w:r>
+        <w:rPr>
+          <w:rFonts w:ascii="Courier New" w:eastAsia="Times New Roman" w:hAnsi="Courier New" w:cs="Courier New"/>
+          <w:color w:val="080808"/>
+          <w:sz w:val="18"/>
+          <w:szCs w:val="18"/>
+          <w:lang w:val="en-US" w:eastAsia="ru-RU"/>
+        </w:rPr>
+        <w:br/>
+        <w:t xml:space="preserve">    </w:t>
+      </w:r>
+      <w:r>
+        <w:rPr>
+          <w:rFonts w:ascii="Courier New" w:eastAsia="Times New Roman" w:hAnsi="Courier New" w:cs="Courier New"/>
+          <w:color w:val="0033B3"/>
+          <w:sz w:val="18"/>
+          <w:szCs w:val="18"/>
+          <w:lang w:val="en-US" w:eastAsia="ru-RU"/>
+        </w:rPr>
+        <w:t xml:space="preserve">if </w:t>
+      </w:r>
+      <w:r>
+        <w:rPr>
+          <w:rFonts w:ascii="Courier New" w:eastAsia="Times New Roman" w:hAnsi="Courier New" w:cs="Courier New"/>
+          <w:color w:val="000080"/>
+          <w:sz w:val="18"/>
+          <w:szCs w:val="18"/>
+          <w:lang w:val="en-US" w:eastAsia="ru-RU"/>
+        </w:rPr>
+        <w:t>any</w:t>
+      </w:r>
+      <w:r>
+        <w:rPr>
+          <w:rFonts w:ascii="Courier New" w:eastAsia="Times New Roman" w:hAnsi="Courier New" w:cs="Courier New"/>
+          <w:color w:val="080808"/>
+          <w:sz w:val="18"/>
+          <w:szCs w:val="18"/>
+          <w:lang w:val="en-US" w:eastAsia="ru-RU"/>
+        </w:rPr>
+        <w:t xml:space="preserve">(derivative(g, </w:t>
+      </w:r>
+      <w:r>
+        <w:rPr>
+          <w:rFonts w:ascii="Courier New" w:eastAsia="Times New Roman" w:hAnsi="Courier New" w:cs="Courier New"/>
+          <w:color w:val="660099"/>
+          <w:sz w:val="18"/>
+          <w:szCs w:val="18"/>
+          <w:lang w:val="en-US" w:eastAsia="ru-RU"/>
+        </w:rPr>
+        <w:t>x0</w:t>
+      </w:r>
+      <w:r>
+        <w:rPr>
+          <w:rFonts w:ascii="Courier New" w:eastAsia="Times New Roman" w:hAnsi="Courier New" w:cs="Courier New"/>
+          <w:color w:val="080808"/>
+          <w:sz w:val="18"/>
+          <w:szCs w:val="18"/>
+          <w:lang w:val="en-US" w:eastAsia="ru-RU"/>
+        </w:rPr>
+        <w:t xml:space="preserve">=point) &gt;= </w:t>
+      </w:r>
+      <w:r>
+        <w:rPr>
+          <w:rFonts w:ascii="Courier New" w:eastAsia="Times New Roman" w:hAnsi="Courier New" w:cs="Courier New"/>
+          <w:color w:val="1750EB"/>
+          <w:sz w:val="18"/>
+          <w:szCs w:val="18"/>
+          <w:lang w:val="en-US" w:eastAsia="ru-RU"/>
+        </w:rPr>
+        <w:t xml:space="preserve">1 </w:t>
+      </w:r>
+      <w:r>
+        <w:rPr>
+          <w:rFonts w:ascii="Courier New" w:eastAsia="Times New Roman" w:hAnsi="Courier New" w:cs="Courier New"/>
+          <w:color w:val="0033B3"/>
+          <w:sz w:val="18"/>
+          <w:szCs w:val="18"/>
+          <w:lang w:val="en-US" w:eastAsia="ru-RU"/>
+        </w:rPr>
+        <w:t xml:space="preserve">for </w:t>
+      </w:r>
+      <w:r>
+        <w:rPr>
+          <w:rFonts w:ascii="Courier New" w:eastAsia="Times New Roman" w:hAnsi="Courier New" w:cs="Courier New"/>
+          <w:color w:val="080808"/>
+          <w:sz w:val="18"/>
+          <w:szCs w:val="18"/>
+          <w:lang w:val="en-US" w:eastAsia="ru-RU"/>
+        </w:rPr>
+        <w:t xml:space="preserve">point </w:t>
+      </w:r>
+      <w:r>
+        <w:rPr>
+          <w:rFonts w:ascii="Courier New" w:eastAsia="Times New Roman" w:hAnsi="Courier New" w:cs="Courier New"/>
+          <w:color w:val="0033B3"/>
+          <w:sz w:val="18"/>
+          <w:szCs w:val="18"/>
+          <w:lang w:val="en-US" w:eastAsia="ru-RU"/>
+        </w:rPr>
+        <w:t xml:space="preserve">in </w:t>
+      </w:r>
+      <w:r>
+        <w:rPr>
+          <w:rFonts w:ascii="Courier New" w:eastAsia="Times New Roman" w:hAnsi="Courier New" w:cs="Courier New"/>
+          <w:color w:val="080808"/>
+          <w:sz w:val="18"/>
+          <w:szCs w:val="18"/>
+          <w:lang w:val="en-US" w:eastAsia="ru-RU"/>
+        </w:rPr>
+        <w:t>[a, b]):</w:t>
+      </w:r>
+      <w:r>
+        <w:rPr>
+          <w:rFonts w:ascii="Courier New" w:eastAsia="Times New Roman" w:hAnsi="Courier New" w:cs="Courier New"/>
+          <w:color w:val="080808"/>
+          <w:sz w:val="18"/>
+          <w:szCs w:val="18"/>
+          <w:lang w:val="en-US" w:eastAsia="ru-RU"/>
+        </w:rPr>
+        <w:br/>
+        <w:t xml:space="preserve">        </w:t>
+      </w:r>
+      <w:r>
+        <w:rPr>
+          <w:rFonts w:ascii="Courier New" w:eastAsia="Times New Roman" w:hAnsi="Courier New" w:cs="Courier New"/>
+          <w:color w:val="0033B3"/>
+          <w:sz w:val="18"/>
+          <w:szCs w:val="18"/>
+          <w:lang w:val="en-US" w:eastAsia="ru-RU"/>
+        </w:rPr>
+        <w:t xml:space="preserve">raise </w:t>
+      </w:r>
+      <w:r>
+        <w:rPr>
+          <w:rFonts w:ascii="Courier New" w:eastAsia="Times New Roman" w:hAnsi="Courier New" w:cs="Courier New"/>
+          <w:color w:val="000080"/>
+          <w:sz w:val="18"/>
+          <w:szCs w:val="18"/>
+          <w:lang w:val="en-US" w:eastAsia="ru-RU"/>
+        </w:rPr>
+        <w:t>ValueError</w:t>
+      </w:r>
+      <w:r>
+        <w:rPr>
+          <w:rFonts w:ascii="Courier New" w:eastAsia="Times New Roman" w:hAnsi="Courier New" w:cs="Courier New"/>
+          <w:color w:val="080808"/>
+          <w:sz w:val="18"/>
+          <w:szCs w:val="18"/>
+          <w:lang w:val="en-US" w:eastAsia="ru-RU"/>
+        </w:rPr>
+        <w:t>(</w:t>
+      </w:r>
+      <w:r>
+        <w:rPr>
+          <w:rFonts w:ascii="Courier New" w:eastAsia="Times New Roman" w:hAnsi="Courier New" w:cs="Courier New"/>
+          <w:color w:val="067D17"/>
+          <w:sz w:val="18"/>
+          <w:szCs w:val="18"/>
+          <w:lang w:val="en-US" w:eastAsia="ru-RU"/>
+        </w:rPr>
+        <w:t>"</w:t>
+      </w:r>
+      <w:r>
+        <w:rPr>
+          <w:rFonts w:ascii="Courier New" w:eastAsia="Times New Roman" w:hAnsi="Courier New" w:cs="Courier New"/>
+          <w:color w:val="067D17"/>
+          <w:sz w:val="18"/>
+          <w:szCs w:val="18"/>
+          <w:lang w:eastAsia="ru-RU"/>
+        </w:rPr>
+        <w:t>Условие</w:t>
+      </w:r>
+      <w:r>
+        <w:rPr>
+          <w:rFonts w:ascii="Courier New" w:eastAsia="Times New Roman" w:hAnsi="Courier New" w:cs="Courier New"/>
+          <w:color w:val="067D17"/>
+          <w:sz w:val="18"/>
+          <w:szCs w:val="18"/>
+          <w:lang w:val="en-US" w:eastAsia="ru-RU"/>
+        </w:rPr>
+        <w:t xml:space="preserve"> </w:t>
+      </w:r>
+      <w:r>
+        <w:rPr>
+          <w:rFonts w:ascii="Courier New" w:eastAsia="Times New Roman" w:hAnsi="Courier New" w:cs="Courier New"/>
+          <w:color w:val="067D17"/>
+          <w:sz w:val="18"/>
+          <w:szCs w:val="18"/>
+          <w:lang w:eastAsia="ru-RU"/>
+        </w:rPr>
+        <w:t>сходимости</w:t>
+      </w:r>
+      <w:r>
+        <w:rPr>
+          <w:rFonts w:ascii="Courier New" w:eastAsia="Times New Roman" w:hAnsi="Courier New" w:cs="Courier New"/>
+          <w:color w:val="067D17"/>
+          <w:sz w:val="18"/>
+          <w:szCs w:val="18"/>
+          <w:lang w:val="en-US" w:eastAsia="ru-RU"/>
+        </w:rPr>
+        <w:t xml:space="preserve"> </w:t>
+      </w:r>
+      <w:r>
+        <w:rPr>
+          <w:rFonts w:ascii="Courier New" w:eastAsia="Times New Roman" w:hAnsi="Courier New" w:cs="Courier New"/>
+          <w:color w:val="067D17"/>
+          <w:sz w:val="18"/>
+          <w:szCs w:val="18"/>
+          <w:lang w:eastAsia="ru-RU"/>
+        </w:rPr>
+        <w:t>не</w:t>
+      </w:r>
+      <w:r>
+        <w:rPr>
+          <w:rFonts w:ascii="Courier New" w:eastAsia="Times New Roman" w:hAnsi="Courier New" w:cs="Courier New"/>
+          <w:color w:val="067D17"/>
+          <w:sz w:val="18"/>
+          <w:szCs w:val="18"/>
+          <w:lang w:val="en-US" w:eastAsia="ru-RU"/>
+        </w:rPr>
+        <w:t xml:space="preserve"> </w:t>
+      </w:r>
+      <w:r>
+        <w:rPr>
+          <w:rFonts w:ascii="Courier New" w:eastAsia="Times New Roman" w:hAnsi="Courier New" w:cs="Courier New"/>
+          <w:color w:val="067D17"/>
+          <w:sz w:val="18"/>
+          <w:szCs w:val="18"/>
+          <w:lang w:eastAsia="ru-RU"/>
+        </w:rPr>
+        <w:t>выполнено</w:t>
+      </w:r>
+      <w:r>
+        <w:rPr>
+          <w:rFonts w:ascii="Courier New" w:eastAsia="Times New Roman" w:hAnsi="Courier New" w:cs="Courier New"/>
+          <w:color w:val="067D17"/>
+          <w:sz w:val="18"/>
+          <w:szCs w:val="18"/>
+          <w:lang w:val="en-US" w:eastAsia="ru-RU"/>
+        </w:rPr>
+        <w:t xml:space="preserve"> </w:t>
+      </w:r>
+      <w:r>
+        <w:rPr>
+          <w:rFonts w:ascii="Courier New" w:eastAsia="Times New Roman" w:hAnsi="Courier New" w:cs="Courier New"/>
+          <w:color w:val="067D17"/>
+          <w:sz w:val="18"/>
+          <w:szCs w:val="18"/>
+          <w:lang w:eastAsia="ru-RU"/>
+        </w:rPr>
+        <w:t>на</w:t>
+      </w:r>
+      <w:r>
+        <w:rPr>
+          <w:rFonts w:ascii="Courier New" w:eastAsia="Times New Roman" w:hAnsi="Courier New" w:cs="Courier New"/>
+          <w:color w:val="067D17"/>
+          <w:sz w:val="18"/>
+          <w:szCs w:val="18"/>
+          <w:lang w:val="en-US" w:eastAsia="ru-RU"/>
+        </w:rPr>
+        <w:t xml:space="preserve"> </w:t>
+      </w:r>
+      <w:r>
+        <w:rPr>
+          <w:rFonts w:ascii="Courier New" w:eastAsia="Times New Roman" w:hAnsi="Courier New" w:cs="Courier New"/>
+          <w:color w:val="067D17"/>
+          <w:sz w:val="18"/>
+          <w:szCs w:val="18"/>
+          <w:lang w:eastAsia="ru-RU"/>
+        </w:rPr>
+        <w:t>заданном</w:t>
+      </w:r>
+      <w:r>
+        <w:rPr>
+          <w:rFonts w:ascii="Courier New" w:eastAsia="Times New Roman" w:hAnsi="Courier New" w:cs="Courier New"/>
+          <w:color w:val="067D17"/>
+          <w:sz w:val="18"/>
+          <w:szCs w:val="18"/>
+          <w:lang w:val="en-US" w:eastAsia="ru-RU"/>
+        </w:rPr>
+        <w:t xml:space="preserve"> </w:t>
+      </w:r>
+      <w:r>
+        <w:rPr>
+          <w:rFonts w:ascii="Courier New" w:eastAsia="Times New Roman" w:hAnsi="Courier New" w:cs="Courier New"/>
+          <w:color w:val="067D17"/>
+          <w:sz w:val="18"/>
+          <w:szCs w:val="18"/>
+          <w:lang w:eastAsia="ru-RU"/>
+        </w:rPr>
+        <w:t>отрезке</w:t>
+      </w:r>
+      <w:r>
+        <w:rPr>
+          <w:rFonts w:ascii="Courier New" w:eastAsia="Times New Roman" w:hAnsi="Courier New" w:cs="Courier New"/>
+          <w:color w:val="067D17"/>
+          <w:sz w:val="18"/>
+          <w:szCs w:val="18"/>
+          <w:lang w:val="en-US" w:eastAsia="ru-RU"/>
+        </w:rPr>
+        <w:t>"</w:t>
+      </w:r>
+      <w:r>
+        <w:rPr>
+          <w:rFonts w:ascii="Courier New" w:eastAsia="Times New Roman" w:hAnsi="Courier New" w:cs="Courier New"/>
+          <w:color w:val="080808"/>
+          <w:sz w:val="18"/>
+          <w:szCs w:val="18"/>
+          <w:lang w:val="en-US" w:eastAsia="ru-RU"/>
+        </w:rPr>
+        <w:t>)</w:t>
+      </w:r>
+      <w:r>
+        <w:rPr>
+          <w:rFonts w:ascii="Courier New" w:eastAsia="Times New Roman" w:hAnsi="Courier New" w:cs="Courier New"/>
+          <w:color w:val="080808"/>
+          <w:sz w:val="18"/>
+          <w:szCs w:val="18"/>
+          <w:lang w:val="en-US" w:eastAsia="ru-RU"/>
+        </w:rPr>
+        <w:br/>
+        <w:t xml:space="preserve">    xi = g(a)</w:t>
+      </w:r>
+      <w:r>
+        <w:rPr>
+          <w:rFonts w:ascii="Courier New" w:eastAsia="Times New Roman" w:hAnsi="Courier New" w:cs="Courier New"/>
+          <w:color w:val="080808"/>
+          <w:sz w:val="18"/>
+          <w:szCs w:val="18"/>
+          <w:lang w:val="en-US" w:eastAsia="ru-RU"/>
+        </w:rPr>
+        <w:br/>
+        <w:t xml:space="preserve">    </w:t>
+      </w:r>
+      <w:r>
+        <w:rPr>
+          <w:rFonts w:ascii="Courier New" w:eastAsia="Times New Roman" w:hAnsi="Courier New" w:cs="Courier New"/>
+          <w:color w:val="0033B3"/>
+          <w:sz w:val="18"/>
+          <w:szCs w:val="18"/>
+          <w:lang w:val="en-US" w:eastAsia="ru-RU"/>
+        </w:rPr>
+        <w:t xml:space="preserve">while </w:t>
+      </w:r>
+      <w:r>
+        <w:rPr>
+          <w:rFonts w:ascii="Courier New" w:eastAsia="Times New Roman" w:hAnsi="Courier New" w:cs="Courier New"/>
+          <w:color w:val="000080"/>
+          <w:sz w:val="18"/>
+          <w:szCs w:val="18"/>
+          <w:lang w:val="en-US" w:eastAsia="ru-RU"/>
+        </w:rPr>
+        <w:t>abs</w:t>
+      </w:r>
+      <w:r>
+        <w:rPr>
+          <w:rFonts w:ascii="Courier New" w:eastAsia="Times New Roman" w:hAnsi="Courier New" w:cs="Courier New"/>
+          <w:color w:val="080808"/>
+          <w:sz w:val="18"/>
+          <w:szCs w:val="18"/>
+          <w:lang w:val="en-US" w:eastAsia="ru-RU"/>
+        </w:rPr>
+        <w:t>(func(xi)) &gt;= epsilon:</w:t>
+      </w:r>
+      <w:r>
+        <w:rPr>
+          <w:rFonts w:ascii="Courier New" w:eastAsia="Times New Roman" w:hAnsi="Courier New" w:cs="Courier New"/>
+          <w:color w:val="080808"/>
+          <w:sz w:val="18"/>
+          <w:szCs w:val="18"/>
+          <w:lang w:val="en-US" w:eastAsia="ru-RU"/>
+        </w:rPr>
+        <w:br/>
+        <w:t xml:space="preserve">        xi = g(xi)</w:t>
+      </w:r>
+      <w:r>
+        <w:rPr>
+          <w:rFonts w:ascii="Courier New" w:eastAsia="Times New Roman" w:hAnsi="Courier New" w:cs="Courier New"/>
+          <w:color w:val="080808"/>
+          <w:sz w:val="18"/>
+          <w:szCs w:val="18"/>
+          <w:lang w:val="en-US" w:eastAsia="ru-RU"/>
+        </w:rPr>
+        <w:br/>
+        <w:t xml:space="preserve">    </w:t>
+      </w:r>
+      <w:r>
+        <w:rPr>
+          <w:rFonts w:ascii="Courier New" w:eastAsia="Times New Roman" w:hAnsi="Courier New" w:cs="Courier New"/>
+          <w:color w:val="0033B3"/>
+          <w:sz w:val="18"/>
+          <w:szCs w:val="18"/>
+          <w:lang w:val="en-US" w:eastAsia="ru-RU"/>
+        </w:rPr>
+        <w:t xml:space="preserve">return </w:t>
+      </w:r>
+      <w:r>
+        <w:rPr>
+          <w:rFonts w:ascii="Courier New" w:eastAsia="Times New Roman" w:hAnsi="Courier New" w:cs="Courier New"/>
+          <w:color w:val="080808"/>
+          <w:sz w:val="18"/>
+          <w:szCs w:val="18"/>
+          <w:lang w:val="en-US" w:eastAsia="ru-RU"/>
+        </w:rPr>
+        <w:t>xi</w:t>
+      </w:r>
+      <w:r>
+        <w:rPr>
+          <w:rFonts w:ascii="Courier New" w:eastAsia="Times New Roman" w:hAnsi="Courier New" w:cs="Courier New"/>
+          <w:color w:val="080808"/>
+          <w:sz w:val="18"/>
+          <w:szCs w:val="18"/>
+          <w:lang w:val="en-US" w:eastAsia="ru-RU"/>
+        </w:rPr>
+        <w:br/>
+      </w:r>
+      <w:r>
+        <w:rPr>
+          <w:rFonts w:ascii="Courier New" w:eastAsia="Times New Roman" w:hAnsi="Courier New" w:cs="Courier New"/>
+          <w:color w:val="080808"/>
+          <w:sz w:val="18"/>
+          <w:szCs w:val="18"/>
+          <w:lang w:val="en-US" w:eastAsia="ru-RU"/>
+        </w:rPr>
+        <w:br/>
+      </w:r>
+      <w:r>
+        <w:rPr>
+          <w:rFonts w:ascii="Courier New" w:eastAsia="Times New Roman" w:hAnsi="Courier New" w:cs="Courier New"/>
+          <w:color w:val="080808"/>
+          <w:sz w:val="18"/>
+          <w:szCs w:val="18"/>
+          <w:lang w:val="en-US" w:eastAsia="ru-RU"/>
+        </w:rPr>
+        <w:br/>
+      </w:r>
+      <w:r>
+        <w:rPr>
+          <w:rFonts w:ascii="Courier New" w:eastAsia="Times New Roman" w:hAnsi="Courier New" w:cs="Courier New"/>
+          <w:color w:val="0033B3"/>
+          <w:sz w:val="18"/>
+          <w:szCs w:val="18"/>
+          <w:lang w:val="en-US" w:eastAsia="ru-RU"/>
+        </w:rPr>
+        <w:t xml:space="preserve">def </w:t>
+      </w:r>
+      <w:r>
+        <w:rPr>
+          <w:rFonts w:ascii="Courier New" w:eastAsia="Times New Roman" w:hAnsi="Courier New" w:cs="Courier New"/>
+          <w:color w:val="00627A"/>
+          <w:sz w:val="18"/>
+          <w:szCs w:val="18"/>
+          <w:lang w:val="en-US" w:eastAsia="ru-RU"/>
+        </w:rPr>
+        <w:t>main</w:t>
+      </w:r>
+      <w:r>
+        <w:rPr>
+          <w:rFonts w:ascii="Courier New" w:eastAsia="Times New Roman" w:hAnsi="Courier New" w:cs="Courier New"/>
+          <w:color w:val="080808"/>
+          <w:sz w:val="18"/>
+          <w:szCs w:val="18"/>
+          <w:lang w:val="en-US" w:eastAsia="ru-RU"/>
+        </w:rPr>
+        <w:t>():</w:t>
+      </w:r>
+      <w:r>
+        <w:rPr>
+          <w:rFonts w:ascii="Courier New" w:eastAsia="Times New Roman" w:hAnsi="Courier New" w:cs="Courier New"/>
+          <w:color w:val="080808"/>
+          <w:sz w:val="18"/>
+          <w:szCs w:val="18"/>
+          <w:lang w:val="en-US" w:eastAsia="ru-RU"/>
+        </w:rPr>
+        <w:br/>
+        <w:t xml:space="preserve">    </w:t>
       </w:r>
       <w:r>
         <w:rPr>
@@ -20759,7 +20572,55 @@
           <w:color w:val="8C8C8C"/>
           <w:sz w:val="18"/>
           <w:szCs w:val="18"/>
-          <w:lang w:eastAsia="ru-RU"/>
+          <w:lang w:val="en-US" w:eastAsia="ru-RU"/>
+        </w:rPr>
+        <w:t xml:space="preserve"># </w:t>
+      </w:r>
+      <w:r>
+        <w:rPr>
+          <w:rFonts w:ascii="Courier New" w:eastAsia="Times New Roman" w:hAnsi="Courier New" w:cs="Courier New"/>
+          <w:i/>
+          <w:iCs/>
+          <w:color w:val="8C8C8C"/>
+          <w:sz w:val="18"/>
+          <w:szCs w:val="18"/>
+          <w:lang w:eastAsia="ru-RU"/>
+        </w:rPr>
+        <w:t>Использование</w:t>
+      </w:r>
+      <w:r>
+        <w:rPr>
+          <w:rFonts w:ascii="Courier New" w:eastAsia="Times New Roman" w:hAnsi="Courier New" w:cs="Courier New"/>
+          <w:i/>
+          <w:iCs/>
+          <w:color w:val="8C8C8C"/>
+          <w:sz w:val="18"/>
+          <w:szCs w:val="18"/>
+          <w:lang w:val="en-US" w:eastAsia="ru-RU"/>
+        </w:rPr>
+        <w:t xml:space="preserve"> </w:t>
+      </w:r>
+      <w:r>
+        <w:rPr>
+          <w:rFonts w:ascii="Courier New" w:eastAsia="Times New Roman" w:hAnsi="Courier New" w:cs="Courier New"/>
+          <w:i/>
+          <w:iCs/>
+          <w:color w:val="8C8C8C"/>
+          <w:sz w:val="18"/>
+          <w:szCs w:val="18"/>
+          <w:lang w:eastAsia="ru-RU"/>
+        </w:rPr>
+        <w:t>методов</w:t>
+      </w:r>
+      <w:r>
+        <w:rPr>
+          <w:rFonts w:ascii="Courier New" w:eastAsia="Times New Roman" w:hAnsi="Courier New" w:cs="Courier New"/>
+          <w:i/>
+          <w:iCs/>
+          <w:color w:val="8C8C8C"/>
+          <w:sz w:val="18"/>
+          <w:szCs w:val="18"/>
+          <w:lang w:val="en-US" w:eastAsia="ru-RU"/>
         </w:rPr>
         <w:br/>
         <w:t xml:space="preserve">    </w:t>
@@ -20770,7 +20631,7 @@
           <w:color w:val="080808"/>
           <w:sz w:val="18"/>
           <w:szCs w:val="18"/>
-          <w:lang w:eastAsia="ru-RU"/>
+          <w:lang w:val="en-US" w:eastAsia="ru-RU"/>
         </w:rPr>
         <w:t>a, b = step_method(</w:t>
       </w:r>
@@ -20780,7 +20641,7 @@
           <w:color w:val="660099"/>
           <w:sz w:val="18"/>
           <w:szCs w:val="18"/>
-          <w:lang w:eastAsia="ru-RU"/>
+          <w:lang w:val="en-US" w:eastAsia="ru-RU"/>
         </w:rPr>
         <w:t>func</w:t>
       </w:r>
@@ -20790,7 +20651,7 @@
           <w:color w:val="080808"/>
           <w:sz w:val="18"/>
           <w:szCs w:val="18"/>
-          <w:lang w:eastAsia="ru-RU"/>
+          <w:lang w:val="en-US" w:eastAsia="ru-RU"/>
         </w:rPr>
         <w:t xml:space="preserve">=f, </w:t>
       </w:r>
@@ -20800,7 +20661,7 @@
           <w:color w:val="660099"/>
           <w:sz w:val="18"/>
           <w:szCs w:val="18"/>
-          <w:lang w:eastAsia="ru-RU"/>
+          <w:lang w:val="en-US" w:eastAsia="ru-RU"/>
         </w:rPr>
         <w:t>start</w:t>
       </w:r>
@@ -20810,7 +20671,7 @@
           <w:color w:val="080808"/>
           <w:sz w:val="18"/>
           <w:szCs w:val="18"/>
-          <w:lang w:eastAsia="ru-RU"/>
+          <w:lang w:val="en-US" w:eastAsia="ru-RU"/>
         </w:rPr>
         <w:t>=</w:t>
       </w:r>
@@ -20820,7 +20681,7 @@
           <w:color w:val="1750EB"/>
           <w:sz w:val="18"/>
           <w:szCs w:val="18"/>
-          <w:lang w:eastAsia="ru-RU"/>
+          <w:lang w:val="en-US" w:eastAsia="ru-RU"/>
         </w:rPr>
         <w:t>0.8</w:t>
       </w:r>
@@ -20830,7 +20691,7 @@
           <w:color w:val="080808"/>
           <w:sz w:val="18"/>
           <w:szCs w:val="18"/>
-          <w:lang w:eastAsia="ru-RU"/>
+          <w:lang w:val="en-US" w:eastAsia="ru-RU"/>
         </w:rPr>
         <w:t xml:space="preserve">, </w:t>
       </w:r>
@@ -20840,7 +20701,7 @@
           <w:color w:val="660099"/>
           <w:sz w:val="18"/>
           <w:szCs w:val="18"/>
-          <w:lang w:eastAsia="ru-RU"/>
+          <w:lang w:val="en-US" w:eastAsia="ru-RU"/>
         </w:rPr>
         <w:t>step</w:t>
       </w:r>
@@ -20850,7 +20711,7 @@
           <w:color w:val="080808"/>
           <w:sz w:val="18"/>
           <w:szCs w:val="18"/>
-          <w:lang w:eastAsia="ru-RU"/>
+          <w:lang w:val="en-US" w:eastAsia="ru-RU"/>
         </w:rPr>
         <w:t>=</w:t>
       </w:r>
@@ -20860,7 +20721,7 @@
           <w:color w:val="1750EB"/>
           <w:sz w:val="18"/>
           <w:szCs w:val="18"/>
-          <w:lang w:eastAsia="ru-RU"/>
+          <w:lang w:val="en-US" w:eastAsia="ru-RU"/>
         </w:rPr>
         <w:t>0.01</w:t>
       </w:r>
@@ -20870,7 +20731,7 @@
           <w:color w:val="080808"/>
           <w:sz w:val="18"/>
           <w:szCs w:val="18"/>
-          <w:lang w:eastAsia="ru-RU"/>
+          <w:lang w:val="en-US" w:eastAsia="ru-RU"/>
         </w:rPr>
         <w:t>)</w:t>
       </w:r>
@@ -20880,10 +20741,50 @@
           <w:color w:val="080808"/>
           <w:sz w:val="18"/>
           <w:szCs w:val="18"/>
-          <w:lang w:eastAsia="ru-RU"/>
-        </w:rPr>
-        <w:br/>
-        <w:t xml:space="preserve">    root_jacobi = simple_iteration_method(f, a, b, </w:t>
+          <w:lang w:val="en-US" w:eastAsia="ru-RU"/>
+        </w:rPr>
+        <w:br/>
+        <w:t xml:space="preserve">    root_</w:t>
+      </w:r>
+      <w:r>
+        <w:rPr>
+          <w:rFonts w:ascii="Courier New" w:eastAsia="Times New Roman" w:hAnsi="Courier New" w:cs="Courier New"/>
+          <w:color w:val="080808"/>
+          <w:sz w:val="18"/>
+          <w:szCs w:val="18"/>
+          <w:lang w:val="en-US" w:eastAsia="ru-RU"/>
+        </w:rPr>
+        <w:t>simple</w:t>
+      </w:r>
+      <w:r>
+        <w:rPr>
+          <w:rFonts w:ascii="Courier New" w:eastAsia="Times New Roman" w:hAnsi="Courier New" w:cs="Courier New"/>
+          <w:color w:val="080808"/>
+          <w:sz w:val="18"/>
+          <w:szCs w:val="18"/>
+          <w:lang w:val="en-US" w:eastAsia="ru-RU"/>
+        </w:rPr>
+        <w:t>_</w:t>
+      </w:r>
+      <w:r>
+        <w:rPr>
+          <w:rFonts w:ascii="Courier New" w:eastAsia="Times New Roman" w:hAnsi="Courier New" w:cs="Courier New"/>
+          <w:color w:val="080808"/>
+          <w:sz w:val="18"/>
+          <w:szCs w:val="18"/>
+          <w:lang w:val="en-US" w:eastAsia="ru-RU"/>
+        </w:rPr>
+        <w:t>iteration</w:t>
+      </w:r>
+      <w:r>
+        <w:rPr>
+          <w:rFonts w:ascii="Courier New" w:eastAsia="Times New Roman" w:hAnsi="Courier New" w:cs="Courier New"/>
+          <w:color w:val="080808"/>
+          <w:sz w:val="18"/>
+          <w:szCs w:val="18"/>
+          <w:lang w:val="en-US" w:eastAsia="ru-RU"/>
+        </w:rPr>
+        <w:t xml:space="preserve"> = simple_iteration_method(f, a, b, </w:t>
       </w:r>
       <w:r>
         <w:rPr>
@@ -20891,7 +20792,7 @@
           <w:color w:val="660099"/>
           <w:sz w:val="18"/>
           <w:szCs w:val="18"/>
-          <w:lang w:eastAsia="ru-RU"/>
+          <w:lang w:val="en-US" w:eastAsia="ru-RU"/>
         </w:rPr>
         <w:t>epsilon</w:t>
       </w:r>
@@ -20901,7 +20802,7 @@
           <w:color w:val="080808"/>
           <w:sz w:val="18"/>
           <w:szCs w:val="18"/>
-          <w:lang w:eastAsia="ru-RU"/>
+          <w:lang w:val="en-US" w:eastAsia="ru-RU"/>
         </w:rPr>
         <w:t>=</w:t>
       </w:r>
@@ -20911,7 +20812,7 @@
           <w:color w:val="1750EB"/>
           <w:sz w:val="18"/>
           <w:szCs w:val="18"/>
-          <w:lang w:eastAsia="ru-RU"/>
+          <w:lang w:val="en-US" w:eastAsia="ru-RU"/>
         </w:rPr>
         <w:t>0.001</w:t>
       </w:r>
@@ -20921,7 +20822,7 @@
           <w:color w:val="080808"/>
           <w:sz w:val="18"/>
           <w:szCs w:val="18"/>
-          <w:lang w:eastAsia="ru-RU"/>
+          <w:lang w:val="en-US" w:eastAsia="ru-RU"/>
         </w:rPr>
         <w:t>)</w:t>
       </w:r>
@@ -20931,7 +20832,7 @@
           <w:color w:val="080808"/>
           <w:sz w:val="18"/>
           <w:szCs w:val="18"/>
-          <w:lang w:eastAsia="ru-RU"/>
+          <w:lang w:val="en-US" w:eastAsia="ru-RU"/>
         </w:rPr>
         <w:br/>
         <w:t xml:space="preserve">    </w:t>
@@ -20942,7 +20843,7 @@
           <w:color w:val="000080"/>
           <w:sz w:val="18"/>
           <w:szCs w:val="18"/>
-          <w:lang w:eastAsia="ru-RU"/>
+          <w:lang w:val="en-US" w:eastAsia="ru-RU"/>
         </w:rPr>
         <w:t>print</w:t>
       </w:r>
@@ -20952,7 +20853,7 @@
           <w:color w:val="080808"/>
           <w:sz w:val="18"/>
           <w:szCs w:val="18"/>
-          <w:lang w:eastAsia="ru-RU"/>
+          <w:lang w:val="en-US" w:eastAsia="ru-RU"/>
         </w:rPr>
         <w:t>(</w:t>
       </w:r>
@@ -20962,9 +20863,89 @@
           <w:color w:val="067D17"/>
           <w:sz w:val="18"/>
           <w:szCs w:val="18"/>
-          <w:lang w:eastAsia="ru-RU"/>
-        </w:rPr>
-        <w:t xml:space="preserve">f"Метод простых итераций (Якоби): </w:t>
+          <w:lang w:val="en-US" w:eastAsia="ru-RU"/>
+        </w:rPr>
+        <w:t>f"</w:t>
+      </w:r>
+      <w:r>
+        <w:rPr>
+          <w:rFonts w:ascii="Courier New" w:eastAsia="Times New Roman" w:hAnsi="Courier New" w:cs="Courier New"/>
+          <w:color w:val="067D17"/>
+          <w:sz w:val="18"/>
+          <w:szCs w:val="18"/>
+          <w:lang w:eastAsia="ru-RU"/>
+        </w:rPr>
+        <w:t>Метод</w:t>
+      </w:r>
+      <w:r>
+        <w:rPr>
+          <w:rFonts w:ascii="Courier New" w:eastAsia="Times New Roman" w:hAnsi="Courier New" w:cs="Courier New"/>
+          <w:color w:val="067D17"/>
+          <w:sz w:val="18"/>
+          <w:szCs w:val="18"/>
+          <w:lang w:val="en-US" w:eastAsia="ru-RU"/>
+        </w:rPr>
+        <w:t xml:space="preserve"> </w:t>
+      </w:r>
+      <w:r>
+        <w:rPr>
+          <w:rFonts w:ascii="Courier New" w:eastAsia="Times New Roman" w:hAnsi="Courier New" w:cs="Courier New"/>
+          <w:color w:val="067D17"/>
+          <w:sz w:val="18"/>
+          <w:szCs w:val="18"/>
+          <w:lang w:eastAsia="ru-RU"/>
+        </w:rPr>
+        <w:t>прост</w:t>
+      </w:r>
+      <w:r>
+        <w:rPr>
+          <w:rFonts w:ascii="Courier New" w:eastAsia="Times New Roman" w:hAnsi="Courier New" w:cs="Courier New"/>
+          <w:color w:val="067D17"/>
+          <w:sz w:val="18"/>
+          <w:szCs w:val="18"/>
+          <w:lang w:eastAsia="ru-RU"/>
+        </w:rPr>
+        <w:t>ой</w:t>
+      </w:r>
+      <w:r>
+        <w:rPr>
+          <w:rFonts w:ascii="Courier New" w:eastAsia="Times New Roman" w:hAnsi="Courier New" w:cs="Courier New"/>
+          <w:color w:val="067D17"/>
+          <w:sz w:val="18"/>
+          <w:szCs w:val="18"/>
+          <w:lang w:val="en-US" w:eastAsia="ru-RU"/>
+        </w:rPr>
+        <w:t xml:space="preserve"> </w:t>
+      </w:r>
+      <w:r>
+        <w:rPr>
+          <w:rFonts w:ascii="Courier New" w:eastAsia="Times New Roman" w:hAnsi="Courier New" w:cs="Courier New"/>
+          <w:color w:val="067D17"/>
+          <w:sz w:val="18"/>
+          <w:szCs w:val="18"/>
+          <w:lang w:eastAsia="ru-RU"/>
+        </w:rPr>
+        <w:t>итераци</w:t>
+      </w:r>
+      <w:r>
+        <w:rPr>
+          <w:rFonts w:ascii="Courier New" w:eastAsia="Times New Roman" w:hAnsi="Courier New" w:cs="Courier New"/>
+          <w:color w:val="067D17"/>
+          <w:sz w:val="18"/>
+          <w:szCs w:val="18"/>
+          <w:lang w:eastAsia="ru-RU"/>
+        </w:rPr>
+        <w:t>и</w:t>
+      </w:r>
+      <w:r>
+        <w:rPr>
+          <w:rFonts w:ascii="Courier New" w:eastAsia="Times New Roman" w:hAnsi="Courier New" w:cs="Courier New"/>
+          <w:color w:val="067D17"/>
+          <w:sz w:val="18"/>
+          <w:szCs w:val="18"/>
+          <w:lang w:val="en-US" w:eastAsia="ru-RU"/>
+        </w:rPr>
+        <w:t xml:space="preserve">: </w:t>
       </w:r>
       <w:r>
         <w:rPr>
@@ -20972,7 +20953,7 @@
           <w:color w:val="0037A6"/>
           <w:sz w:val="18"/>
           <w:szCs w:val="18"/>
-          <w:lang w:eastAsia="ru-RU"/>
+          <w:lang w:val="en-US" w:eastAsia="ru-RU"/>
         </w:rPr>
         <w:t>{</w:t>
       </w:r>
@@ -20982,9 +20963,19 @@
           <w:color w:val="080808"/>
           <w:sz w:val="18"/>
           <w:szCs w:val="18"/>
-          <w:lang w:eastAsia="ru-RU"/>
-        </w:rPr>
-        <w:t>root_jacobi</w:t>
+          <w:lang w:val="en-US" w:eastAsia="ru-RU"/>
+        </w:rPr>
+        <w:t>root_</w:t>
+      </w:r>
+      <w:r>
+        <w:rPr>
+          <w:rFonts w:ascii="Courier New" w:eastAsia="Times New Roman" w:hAnsi="Courier New" w:cs="Courier New"/>
+          <w:color w:val="080808"/>
+          <w:sz w:val="18"/>
+          <w:szCs w:val="18"/>
+          <w:lang w:val="en-US" w:eastAsia="ru-RU"/>
+        </w:rPr>
+        <w:t>simple_iteration</w:t>
       </w:r>
       <w:r>
         <w:rPr>
@@ -20992,7 +20983,7 @@
           <w:color w:val="0037A6"/>
           <w:sz w:val="18"/>
           <w:szCs w:val="18"/>
-          <w:lang w:eastAsia="ru-RU"/>
+          <w:lang w:val="en-US" w:eastAsia="ru-RU"/>
         </w:rPr>
         <w:t>:</w:t>
       </w:r>
@@ -21002,7 +20993,7 @@
           <w:color w:val="067D17"/>
           <w:sz w:val="18"/>
           <w:szCs w:val="18"/>
-          <w:lang w:eastAsia="ru-RU"/>
+          <w:lang w:val="en-US" w:eastAsia="ru-RU"/>
         </w:rPr>
         <w:t>.4f</w:t>
       </w:r>
@@ -21012,7 +21003,7 @@
           <w:color w:val="0037A6"/>
           <w:sz w:val="18"/>
           <w:szCs w:val="18"/>
-          <w:lang w:eastAsia="ru-RU"/>
+          <w:lang w:val="en-US" w:eastAsia="ru-RU"/>
         </w:rPr>
         <w:t>}</w:t>
       </w:r>
@@ -21022,7 +21013,7 @@
           <w:color w:val="067D17"/>
           <w:sz w:val="18"/>
           <w:szCs w:val="18"/>
-          <w:lang w:eastAsia="ru-RU"/>
+          <w:lang w:val="en-US" w:eastAsia="ru-RU"/>
         </w:rPr>
         <w:t>"</w:t>
       </w:r>
@@ -21032,7 +21023,7 @@
           <w:color w:val="080808"/>
           <w:sz w:val="18"/>
           <w:szCs w:val="18"/>
-          <w:lang w:eastAsia="ru-RU"/>
+          <w:lang w:val="en-US" w:eastAsia="ru-RU"/>
         </w:rPr>
         <w:t>)</w:t>
       </w:r>
@@ -21042,27 +21033,27 @@
           <w:color w:val="080808"/>
           <w:sz w:val="18"/>
           <w:szCs w:val="18"/>
-          <w:lang w:eastAsia="ru-RU"/>
-        </w:rPr>
-        <w:br/>
-      </w:r>
-      <w:r>
-        <w:rPr>
-          <w:rFonts w:ascii="Courier New" w:eastAsia="Times New Roman" w:hAnsi="Courier New" w:cs="Courier New"/>
-          <w:color w:val="080808"/>
-          <w:sz w:val="18"/>
-          <w:szCs w:val="18"/>
-          <w:lang w:eastAsia="ru-RU"/>
-        </w:rPr>
-        <w:br/>
-      </w:r>
-      <w:r>
-        <w:rPr>
-          <w:rFonts w:ascii="Courier New" w:eastAsia="Times New Roman" w:hAnsi="Courier New" w:cs="Courier New"/>
-          <w:color w:val="080808"/>
-          <w:sz w:val="18"/>
-          <w:szCs w:val="18"/>
-          <w:lang w:eastAsia="ru-RU"/>
+          <w:lang w:val="en-US" w:eastAsia="ru-RU"/>
+        </w:rPr>
+        <w:br/>
+      </w:r>
+      <w:r>
+        <w:rPr>
+          <w:rFonts w:ascii="Courier New" w:eastAsia="Times New Roman" w:hAnsi="Courier New" w:cs="Courier New"/>
+          <w:color w:val="080808"/>
+          <w:sz w:val="18"/>
+          <w:szCs w:val="18"/>
+          <w:lang w:val="en-US" w:eastAsia="ru-RU"/>
+        </w:rPr>
+        <w:br/>
+      </w:r>
+      <w:r>
+        <w:rPr>
+          <w:rFonts w:ascii="Courier New" w:eastAsia="Times New Roman" w:hAnsi="Courier New" w:cs="Courier New"/>
+          <w:color w:val="080808"/>
+          <w:sz w:val="18"/>
+          <w:szCs w:val="18"/>
+          <w:lang w:val="en-US" w:eastAsia="ru-RU"/>
         </w:rPr>
         <w:br/>
       </w:r>
@@ -21072,7 +21063,7 @@
           <w:color w:val="0033B3"/>
           <w:sz w:val="18"/>
           <w:szCs w:val="18"/>
-          <w:lang w:eastAsia="ru-RU"/>
+          <w:lang w:val="en-US" w:eastAsia="ru-RU"/>
         </w:rPr>
         <w:t xml:space="preserve">if </w:t>
       </w:r>
@@ -21082,7 +21073,7 @@
           <w:color w:val="080808"/>
           <w:sz w:val="18"/>
           <w:szCs w:val="18"/>
-          <w:lang w:eastAsia="ru-RU"/>
+          <w:lang w:val="en-US" w:eastAsia="ru-RU"/>
         </w:rPr>
         <w:t xml:space="preserve">__name__ == </w:t>
       </w:r>
@@ -21092,7 +21083,7 @@
           <w:color w:val="067D17"/>
           <w:sz w:val="18"/>
           <w:szCs w:val="18"/>
-          <w:lang w:eastAsia="ru-RU"/>
+          <w:lang w:val="en-US" w:eastAsia="ru-RU"/>
         </w:rPr>
         <w:t>"__main__"</w:t>
       </w:r>
@@ -21102,7 +21093,7 @@
           <w:color w:val="080808"/>
           <w:sz w:val="18"/>
           <w:szCs w:val="18"/>
-          <w:lang w:eastAsia="ru-RU"/>
+          <w:lang w:val="en-US" w:eastAsia="ru-RU"/>
         </w:rPr>
         <w:t>:</w:t>
       </w:r>
@@ -21112,7 +21103,7 @@
           <w:color w:val="080808"/>
           <w:sz w:val="18"/>
           <w:szCs w:val="18"/>
-          <w:lang w:eastAsia="ru-RU"/>
+          <w:lang w:val="en-US" w:eastAsia="ru-RU"/>
         </w:rPr>
         <w:br/>
         <w:t xml:space="preserve">    main()</w:t>
@@ -21134,7 +21125,7 @@
           <w:color w:val="080808"/>
           <w:sz w:val="18"/>
           <w:szCs w:val="18"/>
-          <w:lang w:eastAsia="ru-RU"/>
+          <w:lang w:val="en-US" w:eastAsia="ru-RU"/>
         </w:rPr>
       </w:pPr>
     </w:p>
@@ -21260,10 +21251,10 @@
           <w:szCs w:val="28"/>
         </w:rPr>
         <w:drawing>
-          <wp:inline distT="0" distB="0" distL="0" distR="0" wp14:anchorId="0F09E82F" wp14:editId="370FE2EC">
-            <wp:extent cx="6478905" cy="2516505"/>
-            <wp:effectExtent l="0" t="0" r="0" b="0"/>
-            <wp:docPr id="323391462" name="Рисунок 4"/>
+          <wp:inline distT="0" distB="0" distL="0" distR="0" wp14:anchorId="7F485A4B" wp14:editId="08929EAB">
+            <wp:extent cx="6478905" cy="2985770"/>
+            <wp:effectExtent l="0" t="0" r="0" b="5080"/>
+            <wp:docPr id="145748685" name="Рисунок 1"/>
             <wp:cNvGraphicFramePr>
               <a:graphicFrameLocks xmlns:a="http://schemas.openxmlformats.org/drawingml/2006/main" noChangeAspect="1"/>
             </wp:cNvGraphicFramePr>
@@ -21271,7 +21262,7 @@
               <a:graphicData uri="http://schemas.openxmlformats.org/drawingml/2006/picture">
                 <pic:pic xmlns:pic="http://schemas.openxmlformats.org/drawingml/2006/picture">
                   <pic:nvPicPr>
-                    <pic:cNvPr id="0" name="Picture 6"/>
+                    <pic:cNvPr id="0" name="Picture 2"/>
                     <pic:cNvPicPr>
                       <a:picLocks noChangeAspect="1" noChangeArrowheads="1"/>
                     </pic:cNvPicPr>
@@ -21292,7 +21283,7 @@
                   <pic:spPr bwMode="auto">
                     <a:xfrm>
                       <a:off x="0" y="0"/>
-                      <a:ext cx="6478905" cy="2516505"/>
+                      <a:ext cx="6478905" cy="2985770"/>
                     </a:xfrm>
                     <a:prstGeom prst="rect">
                       <a:avLst/>
@@ -21806,7 +21797,34 @@
           <w:sz w:val="28"/>
           <w:szCs w:val="28"/>
         </w:rPr>
-        <w:t>- метод простых итераций (Якоби)</w:t>
+        <w:t>- метод прост</w:t>
+      </w:r>
+      <w:r>
+        <w:rPr>
+          <w:rFonts w:ascii="Times New Roman" w:hAnsi="Times New Roman" w:cs="Times New Roman"/>
+          <w:bCs/>
+          <w:sz w:val="28"/>
+          <w:szCs w:val="28"/>
+        </w:rPr>
+        <w:t>ой</w:t>
+      </w:r>
+      <w:r>
+        <w:rPr>
+          <w:rFonts w:ascii="Times New Roman" w:hAnsi="Times New Roman" w:cs="Times New Roman"/>
+          <w:bCs/>
+          <w:sz w:val="28"/>
+          <w:szCs w:val="28"/>
+        </w:rPr>
+        <w:t xml:space="preserve"> итераци</w:t>
+      </w:r>
+      <w:r>
+        <w:rPr>
+          <w:rFonts w:ascii="Times New Roman" w:hAnsi="Times New Roman" w:cs="Times New Roman"/>
+          <w:bCs/>
+          <w:sz w:val="28"/>
+          <w:szCs w:val="28"/>
+        </w:rPr>
+        <w:t>и</w:t>
       </w:r>
     </w:p>
     <w:p>
@@ -21841,17 +21859,7 @@
           <w:sz w:val="28"/>
           <w:szCs w:val="28"/>
         </w:rPr>
-        <w:t xml:space="preserve">Также были проведены программные вычисления с </w:t>
-      </w:r>
-      <w:proofErr w:type="gramStart"/>
-      <w:r>
-        <w:rPr>
-          <w:rFonts w:ascii="Times New Roman" w:hAnsi="Times New Roman" w:cs="Times New Roman"/>
-          <w:bCs/>
-          <w:sz w:val="28"/>
-          <w:szCs w:val="28"/>
-        </w:rPr>
-        <w:t xml:space="preserve">помощью </w:t>
+        <w:t xml:space="preserve">Также были проведены программные вычисления с помощью </w:t>
       </w:r>
       <w:r>
         <w:rPr>
@@ -21872,7 +21880,6 @@
         </w:rPr>
         <w:t>MS</w:t>
       </w:r>
-      <w:proofErr w:type="gramEnd"/>
       <w:r>
         <w:rPr>
           <w:rFonts w:ascii="Times New Roman" w:hAnsi="Times New Roman" w:cs="Times New Roman"/>

</xml_diff>